<commit_message>
- CIGRE MV updates
</commit_message>
<xml_diff>
--- a/examples/Benchmark Systems/Cigre European MV/models/Cigre European MV/CIGRE European MV.docx
+++ b/examples/Benchmark Systems/Cigre European MV/models/Cigre European MV/CIGRE European MV.docx
@@ -1213,25 +1213,19 @@
             </w:tcBorders>
             <w:shd w:val="clear" w:color="auto" w:fill="auto"/>
             <w:noWrap/>
-            <w:vAlign w:val="center"/>
-            <w:hideMark/>
-          </w:tcPr>
-          <w:p>
-            <w:pPr>
-              <w:spacing w:after="0" w:line="240" w:lineRule="auto"/>
-              <w:jc w:val="center"/>
-              <w:rPr>
-                <w:rFonts w:eastAsia="Times New Roman" w:cs="Calibri"/>
-                <w:color w:val="000000"/>
-                <w:lang w:val="pt-BR" w:eastAsia="pt-BR"/>
-              </w:rPr>
-            </w:pPr>
-            <w:r>
-              <w:rPr>
-                <w:rFonts w:eastAsia="Times New Roman" w:cs="Calibri"/>
-                <w:color w:val="000000"/>
-                <w:lang w:val="pt-BR" w:eastAsia="pt-BR"/>
-              </w:rPr>
+            <w:hideMark/>
+          </w:tcPr>
+          <w:p>
+            <w:pPr>
+              <w:spacing w:after="0" w:line="240" w:lineRule="auto"/>
+              <w:jc w:val="center"/>
+              <w:rPr>
+                <w:rFonts w:eastAsia="Times New Roman" w:cs="Calibri"/>
+                <w:color w:val="000000"/>
+                <w:lang w:val="pt-BR" w:eastAsia="pt-BR"/>
+              </w:rPr>
+            </w:pPr>
+            <w:r>
               <w:t>1.0000</w:t>
             </w:r>
           </w:p>
@@ -1247,34 +1241,20 @@
             </w:tcBorders>
             <w:shd w:val="clear" w:color="auto" w:fill="auto"/>
             <w:noWrap/>
-            <w:vAlign w:val="center"/>
-            <w:hideMark/>
-          </w:tcPr>
-          <w:p>
-            <w:pPr>
-              <w:spacing w:after="0" w:line="240" w:lineRule="auto"/>
-              <w:jc w:val="center"/>
-              <w:rPr>
-                <w:rFonts w:eastAsia="Times New Roman" w:cs="Calibri"/>
-                <w:color w:val="000000"/>
-                <w:lang w:val="pt-BR" w:eastAsia="pt-BR"/>
-              </w:rPr>
-            </w:pPr>
-            <w:r>
-              <w:rPr>
-                <w:rFonts w:eastAsia="Times New Roman" w:cs="Calibri"/>
-                <w:color w:val="000000"/>
-                <w:lang w:val="pt-BR" w:eastAsia="pt-BR"/>
-              </w:rPr>
-              <w:t>1.000</w:t>
-            </w:r>
-            <w:r>
-              <w:rPr>
-                <w:rFonts w:eastAsia="Times New Roman" w:cs="Calibri"/>
-                <w:color w:val="000000"/>
-                <w:lang w:val="pt-BR" w:eastAsia="pt-BR"/>
-              </w:rPr>
-              <w:t>7</w:t>
+            <w:hideMark/>
+          </w:tcPr>
+          <w:p>
+            <w:pPr>
+              <w:spacing w:after="0" w:line="240" w:lineRule="auto"/>
+              <w:jc w:val="center"/>
+              <w:rPr>
+                <w:rFonts w:eastAsia="Times New Roman" w:cs="Calibri"/>
+                <w:color w:val="000000"/>
+                <w:lang w:val="pt-BR" w:eastAsia="pt-BR"/>
+              </w:rPr>
+            </w:pPr>
+            <w:r>
+              <w:t>1.0005</w:t>
             </w:r>
           </w:p>
         </w:tc>
@@ -1302,7 +1282,7 @@
               </w:rPr>
             </w:pPr>
             <w:r>
-              <w:t>1.0004</w:t>
+              <w:t>1.0005</w:t>
             </w:r>
           </w:p>
         </w:tc>
@@ -1355,25 +1335,19 @@
             </w:tcBorders>
             <w:shd w:val="clear" w:color="auto" w:fill="auto"/>
             <w:noWrap/>
-            <w:vAlign w:val="center"/>
-            <w:hideMark/>
-          </w:tcPr>
-          <w:p>
-            <w:pPr>
-              <w:spacing w:after="0" w:line="240" w:lineRule="auto"/>
-              <w:jc w:val="center"/>
-              <w:rPr>
-                <w:rFonts w:eastAsia="Times New Roman" w:cs="Calibri"/>
-                <w:color w:val="000000"/>
-                <w:lang w:val="pt-BR" w:eastAsia="pt-BR"/>
-              </w:rPr>
-            </w:pPr>
-            <w:r>
-              <w:rPr>
-                <w:rFonts w:eastAsia="Times New Roman" w:cs="Calibri"/>
-                <w:color w:val="000000"/>
-                <w:lang w:val="pt-BR" w:eastAsia="pt-BR"/>
-              </w:rPr>
+            <w:hideMark/>
+          </w:tcPr>
+          <w:p>
+            <w:pPr>
+              <w:spacing w:after="0" w:line="240" w:lineRule="auto"/>
+              <w:jc w:val="center"/>
+              <w:rPr>
+                <w:rFonts w:eastAsia="Times New Roman" w:cs="Calibri"/>
+                <w:color w:val="000000"/>
+                <w:lang w:val="pt-BR" w:eastAsia="pt-BR"/>
+              </w:rPr>
+            </w:pPr>
+            <w:r>
               <w:t>0.9665</w:t>
             </w:r>
           </w:p>
@@ -1389,26 +1363,20 @@
             </w:tcBorders>
             <w:shd w:val="clear" w:color="auto" w:fill="auto"/>
             <w:noWrap/>
-            <w:vAlign w:val="center"/>
-            <w:hideMark/>
-          </w:tcPr>
-          <w:p>
-            <w:pPr>
-              <w:spacing w:after="0" w:line="240" w:lineRule="auto"/>
-              <w:jc w:val="center"/>
-              <w:rPr>
-                <w:rFonts w:eastAsia="Times New Roman" w:cs="Calibri"/>
-                <w:color w:val="000000"/>
-                <w:lang w:val="pt-BR" w:eastAsia="pt-BR"/>
-              </w:rPr>
-            </w:pPr>
-            <w:r>
-              <w:rPr>
-                <w:rFonts w:eastAsia="Times New Roman" w:cs="Calibri"/>
-                <w:color w:val="000000"/>
-                <w:lang w:val="pt-BR" w:eastAsia="pt-BR"/>
-              </w:rPr>
-              <w:t>0.9625</w:t>
+            <w:hideMark/>
+          </w:tcPr>
+          <w:p>
+            <w:pPr>
+              <w:spacing w:after="0" w:line="240" w:lineRule="auto"/>
+              <w:jc w:val="center"/>
+              <w:rPr>
+                <w:rFonts w:eastAsia="Times New Roman" w:cs="Calibri"/>
+                <w:color w:val="000000"/>
+                <w:lang w:val="pt-BR" w:eastAsia="pt-BR"/>
+              </w:rPr>
+            </w:pPr>
+            <w:r>
+              <w:t>0.9696</w:t>
             </w:r>
           </w:p>
         </w:tc>
@@ -1436,7 +1404,7 @@
               </w:rPr>
             </w:pPr>
             <w:r>
-              <w:t>0.9643</w:t>
+              <w:t>0.9692</w:t>
             </w:r>
           </w:p>
         </w:tc>
@@ -1494,25 +1462,19 @@
             </w:tcBorders>
             <w:shd w:val="clear" w:color="auto" w:fill="auto"/>
             <w:noWrap/>
-            <w:vAlign w:val="center"/>
-            <w:hideMark/>
-          </w:tcPr>
-          <w:p>
-            <w:pPr>
-              <w:spacing w:after="0" w:line="240" w:lineRule="auto"/>
-              <w:jc w:val="center"/>
-              <w:rPr>
-                <w:rFonts w:eastAsia="Times New Roman" w:cs="Calibri"/>
-                <w:color w:val="000000"/>
-                <w:lang w:val="pt-BR" w:eastAsia="pt-BR"/>
-              </w:rPr>
-            </w:pPr>
-            <w:r>
-              <w:rPr>
-                <w:rFonts w:eastAsia="Times New Roman" w:cs="Calibri"/>
-                <w:color w:val="000000"/>
-                <w:lang w:val="pt-BR" w:eastAsia="pt-BR"/>
-              </w:rPr>
+            <w:hideMark/>
+          </w:tcPr>
+          <w:p>
+            <w:pPr>
+              <w:spacing w:after="0" w:line="240" w:lineRule="auto"/>
+              <w:jc w:val="center"/>
+              <w:rPr>
+                <w:rFonts w:eastAsia="Times New Roman" w:cs="Calibri"/>
+                <w:color w:val="000000"/>
+                <w:lang w:val="pt-BR" w:eastAsia="pt-BR"/>
+              </w:rPr>
+            </w:pPr>
+            <w:r>
               <w:t>1.0260</w:t>
             </w:r>
           </w:p>
@@ -1528,26 +1490,20 @@
             </w:tcBorders>
             <w:shd w:val="clear" w:color="auto" w:fill="auto"/>
             <w:noWrap/>
-            <w:vAlign w:val="center"/>
-            <w:hideMark/>
-          </w:tcPr>
-          <w:p>
-            <w:pPr>
-              <w:spacing w:after="0" w:line="240" w:lineRule="auto"/>
-              <w:jc w:val="center"/>
-              <w:rPr>
-                <w:rFonts w:eastAsia="Times New Roman" w:cs="Calibri"/>
-                <w:color w:val="000000"/>
-                <w:lang w:val="pt-BR" w:eastAsia="pt-BR"/>
-              </w:rPr>
-            </w:pPr>
-            <w:r>
-              <w:rPr>
-                <w:rFonts w:eastAsia="Times New Roman" w:cs="Calibri"/>
-                <w:color w:val="000000"/>
-                <w:lang w:val="pt-BR" w:eastAsia="pt-BR"/>
-              </w:rPr>
-              <w:t>1.0213</w:t>
+            <w:hideMark/>
+          </w:tcPr>
+          <w:p>
+            <w:pPr>
+              <w:spacing w:after="0" w:line="240" w:lineRule="auto"/>
+              <w:jc w:val="center"/>
+              <w:rPr>
+                <w:rFonts w:eastAsia="Times New Roman" w:cs="Calibri"/>
+                <w:color w:val="000000"/>
+                <w:lang w:val="pt-BR" w:eastAsia="pt-BR"/>
+              </w:rPr>
+            </w:pPr>
+            <w:r>
+              <w:t>1.0288</w:t>
             </w:r>
           </w:p>
         </w:tc>
@@ -1575,7 +1531,7 @@
               </w:rPr>
             </w:pPr>
             <w:r>
-              <w:t>1.0227</w:t>
+              <w:t>1.0287</w:t>
             </w:r>
           </w:p>
         </w:tc>
@@ -1628,25 +1584,19 @@
             </w:tcBorders>
             <w:shd w:val="clear" w:color="auto" w:fill="auto"/>
             <w:noWrap/>
-            <w:vAlign w:val="center"/>
-            <w:hideMark/>
-          </w:tcPr>
-          <w:p>
-            <w:pPr>
-              <w:spacing w:after="0" w:line="240" w:lineRule="auto"/>
-              <w:jc w:val="center"/>
-              <w:rPr>
-                <w:rFonts w:eastAsia="Times New Roman" w:cs="Calibri"/>
-                <w:color w:val="000000"/>
-                <w:lang w:val="pt-BR" w:eastAsia="pt-BR"/>
-              </w:rPr>
-            </w:pPr>
-            <w:r>
-              <w:rPr>
-                <w:rFonts w:eastAsia="Times New Roman" w:cs="Calibri"/>
-                <w:color w:val="000000"/>
-                <w:lang w:val="pt-BR" w:eastAsia="pt-BR"/>
-              </w:rPr>
+            <w:hideMark/>
+          </w:tcPr>
+          <w:p>
+            <w:pPr>
+              <w:spacing w:after="0" w:line="240" w:lineRule="auto"/>
+              <w:jc w:val="center"/>
+              <w:rPr>
+                <w:rFonts w:eastAsia="Times New Roman" w:cs="Calibri"/>
+                <w:color w:val="000000"/>
+                <w:lang w:val="pt-BR" w:eastAsia="pt-BR"/>
+              </w:rPr>
+            </w:pPr>
+            <w:r>
               <w:t>0.9655</w:t>
             </w:r>
           </w:p>
@@ -1662,26 +1612,20 @@
             </w:tcBorders>
             <w:shd w:val="clear" w:color="auto" w:fill="auto"/>
             <w:noWrap/>
-            <w:vAlign w:val="center"/>
-            <w:hideMark/>
-          </w:tcPr>
-          <w:p>
-            <w:pPr>
-              <w:spacing w:after="0" w:line="240" w:lineRule="auto"/>
-              <w:jc w:val="center"/>
-              <w:rPr>
-                <w:rFonts w:eastAsia="Times New Roman" w:cs="Calibri"/>
-                <w:color w:val="000000"/>
-                <w:lang w:val="pt-BR" w:eastAsia="pt-BR"/>
-              </w:rPr>
-            </w:pPr>
-            <w:r>
-              <w:rPr>
-                <w:rFonts w:eastAsia="Times New Roman" w:cs="Calibri"/>
-                <w:color w:val="000000"/>
-                <w:lang w:val="pt-BR" w:eastAsia="pt-BR"/>
-              </w:rPr>
-              <w:t>0.9616</w:t>
+            <w:hideMark/>
+          </w:tcPr>
+          <w:p>
+            <w:pPr>
+              <w:spacing w:after="0" w:line="240" w:lineRule="auto"/>
+              <w:jc w:val="center"/>
+              <w:rPr>
+                <w:rFonts w:eastAsia="Times New Roman" w:cs="Calibri"/>
+                <w:color w:val="000000"/>
+                <w:lang w:val="pt-BR" w:eastAsia="pt-BR"/>
+              </w:rPr>
+            </w:pPr>
+            <w:r>
+              <w:t>0.9687</w:t>
             </w:r>
           </w:p>
         </w:tc>
@@ -1709,7 +1653,7 @@
               </w:rPr>
             </w:pPr>
             <w:r>
-              <w:t>0.9634</w:t>
+              <w:t>0.9683</w:t>
             </w:r>
           </w:p>
         </w:tc>
@@ -1767,25 +1711,19 @@
             </w:tcBorders>
             <w:shd w:val="clear" w:color="auto" w:fill="auto"/>
             <w:noWrap/>
-            <w:vAlign w:val="center"/>
-            <w:hideMark/>
-          </w:tcPr>
-          <w:p>
-            <w:pPr>
-              <w:spacing w:after="0" w:line="240" w:lineRule="auto"/>
-              <w:jc w:val="center"/>
-              <w:rPr>
-                <w:rFonts w:eastAsia="Times New Roman" w:cs="Calibri"/>
-                <w:color w:val="000000"/>
-                <w:lang w:val="pt-BR" w:eastAsia="pt-BR"/>
-              </w:rPr>
-            </w:pPr>
-            <w:r>
-              <w:rPr>
-                <w:rFonts w:eastAsia="Times New Roman" w:cs="Calibri"/>
-                <w:color w:val="000000"/>
-                <w:lang w:val="pt-BR" w:eastAsia="pt-BR"/>
-              </w:rPr>
+            <w:hideMark/>
+          </w:tcPr>
+          <w:p>
+            <w:pPr>
+              <w:spacing w:after="0" w:line="240" w:lineRule="auto"/>
+              <w:jc w:val="center"/>
+              <w:rPr>
+                <w:rFonts w:eastAsia="Times New Roman" w:cs="Calibri"/>
+                <w:color w:val="000000"/>
+                <w:lang w:val="pt-BR" w:eastAsia="pt-BR"/>
+              </w:rPr>
+            </w:pPr>
+            <w:r>
               <w:t>1.0045</w:t>
             </w:r>
           </w:p>
@@ -1801,26 +1739,20 @@
             </w:tcBorders>
             <w:shd w:val="clear" w:color="auto" w:fill="auto"/>
             <w:noWrap/>
-            <w:vAlign w:val="center"/>
-            <w:hideMark/>
-          </w:tcPr>
-          <w:p>
-            <w:pPr>
-              <w:spacing w:after="0" w:line="240" w:lineRule="auto"/>
-              <w:jc w:val="center"/>
-              <w:rPr>
-                <w:rFonts w:eastAsia="Times New Roman" w:cs="Calibri"/>
-                <w:color w:val="000000"/>
-                <w:lang w:val="pt-BR" w:eastAsia="pt-BR"/>
-              </w:rPr>
-            </w:pPr>
-            <w:r>
-              <w:rPr>
-                <w:rFonts w:eastAsia="Times New Roman" w:cs="Calibri"/>
-                <w:color w:val="000000"/>
-                <w:lang w:val="pt-BR" w:eastAsia="pt-BR"/>
-              </w:rPr>
-              <w:t>1.0003</w:t>
+            <w:hideMark/>
+          </w:tcPr>
+          <w:p>
+            <w:pPr>
+              <w:spacing w:after="0" w:line="240" w:lineRule="auto"/>
+              <w:jc w:val="center"/>
+              <w:rPr>
+                <w:rFonts w:eastAsia="Times New Roman" w:cs="Calibri"/>
+                <w:color w:val="000000"/>
+                <w:lang w:val="pt-BR" w:eastAsia="pt-BR"/>
+              </w:rPr>
+            </w:pPr>
+            <w:r>
+              <w:t>1.0077</w:t>
             </w:r>
           </w:p>
         </w:tc>
@@ -1901,25 +1833,19 @@
             </w:tcBorders>
             <w:shd w:val="clear" w:color="auto" w:fill="auto"/>
             <w:noWrap/>
-            <w:vAlign w:val="center"/>
-            <w:hideMark/>
-          </w:tcPr>
-          <w:p>
-            <w:pPr>
-              <w:spacing w:after="0" w:line="240" w:lineRule="auto"/>
-              <w:jc w:val="center"/>
-              <w:rPr>
-                <w:rFonts w:eastAsia="Times New Roman" w:cs="Calibri"/>
-                <w:color w:val="000000"/>
-                <w:lang w:val="pt-BR" w:eastAsia="pt-BR"/>
-              </w:rPr>
-            </w:pPr>
-            <w:r>
-              <w:rPr>
-                <w:rFonts w:eastAsia="Times New Roman" w:cs="Calibri"/>
-                <w:color w:val="000000"/>
-                <w:lang w:val="pt-BR" w:eastAsia="pt-BR"/>
-              </w:rPr>
+            <w:hideMark/>
+          </w:tcPr>
+          <w:p>
+            <w:pPr>
+              <w:spacing w:after="0" w:line="240" w:lineRule="auto"/>
+              <w:jc w:val="center"/>
+              <w:rPr>
+                <w:rFonts w:eastAsia="Times New Roman" w:cs="Calibri"/>
+                <w:color w:val="000000"/>
+                <w:lang w:val="pt-BR" w:eastAsia="pt-BR"/>
+              </w:rPr>
+            </w:pPr>
+            <w:r>
               <w:t>0.9645</w:t>
             </w:r>
           </w:p>
@@ -1935,26 +1861,20 @@
             </w:tcBorders>
             <w:shd w:val="clear" w:color="auto" w:fill="auto"/>
             <w:noWrap/>
-            <w:vAlign w:val="center"/>
-            <w:hideMark/>
-          </w:tcPr>
-          <w:p>
-            <w:pPr>
-              <w:spacing w:after="0" w:line="240" w:lineRule="auto"/>
-              <w:jc w:val="center"/>
-              <w:rPr>
-                <w:rFonts w:eastAsia="Times New Roman" w:cs="Calibri"/>
-                <w:color w:val="000000"/>
-                <w:lang w:val="pt-BR" w:eastAsia="pt-BR"/>
-              </w:rPr>
-            </w:pPr>
-            <w:r>
-              <w:rPr>
-                <w:rFonts w:eastAsia="Times New Roman" w:cs="Calibri"/>
-                <w:color w:val="000000"/>
-                <w:lang w:val="pt-BR" w:eastAsia="pt-BR"/>
-              </w:rPr>
-              <w:t>0.9605</w:t>
+            <w:hideMark/>
+          </w:tcPr>
+          <w:p>
+            <w:pPr>
+              <w:spacing w:after="0" w:line="240" w:lineRule="auto"/>
+              <w:jc w:val="center"/>
+              <w:rPr>
+                <w:rFonts w:eastAsia="Times New Roman" w:cs="Calibri"/>
+                <w:color w:val="000000"/>
+                <w:lang w:val="pt-BR" w:eastAsia="pt-BR"/>
+              </w:rPr>
+            </w:pPr>
+            <w:r>
+              <w:t>0.9676</w:t>
             </w:r>
           </w:p>
         </w:tc>
@@ -1982,7 +1902,7 @@
               </w:rPr>
             </w:pPr>
             <w:r>
-              <w:t>0.9623</w:t>
+              <w:t>0.9672</w:t>
             </w:r>
           </w:p>
         </w:tc>
@@ -2040,25 +1960,19 @@
             </w:tcBorders>
             <w:shd w:val="clear" w:color="auto" w:fill="auto"/>
             <w:noWrap/>
-            <w:vAlign w:val="center"/>
-            <w:hideMark/>
-          </w:tcPr>
-          <w:p>
-            <w:pPr>
-              <w:spacing w:after="0" w:line="240" w:lineRule="auto"/>
-              <w:jc w:val="center"/>
-              <w:rPr>
-                <w:rFonts w:eastAsia="Times New Roman" w:cs="Calibri"/>
-                <w:color w:val="000000"/>
-                <w:lang w:val="pt-BR" w:eastAsia="pt-BR"/>
-              </w:rPr>
-            </w:pPr>
-            <w:r>
-              <w:rPr>
-                <w:rFonts w:eastAsia="Times New Roman" w:cs="Calibri"/>
-                <w:color w:val="000000"/>
-                <w:lang w:val="pt-BR" w:eastAsia="pt-BR"/>
-              </w:rPr>
+            <w:hideMark/>
+          </w:tcPr>
+          <w:p>
+            <w:pPr>
+              <w:spacing w:after="0" w:line="240" w:lineRule="auto"/>
+              <w:jc w:val="center"/>
+              <w:rPr>
+                <w:rFonts w:eastAsia="Times New Roman" w:cs="Calibri"/>
+                <w:color w:val="000000"/>
+                <w:lang w:val="pt-BR" w:eastAsia="pt-BR"/>
+              </w:rPr>
+            </w:pPr>
+            <w:r>
               <w:t>0.9715</w:t>
             </w:r>
           </w:p>
@@ -2074,26 +1988,20 @@
             </w:tcBorders>
             <w:shd w:val="clear" w:color="auto" w:fill="auto"/>
             <w:noWrap/>
-            <w:vAlign w:val="center"/>
-            <w:hideMark/>
-          </w:tcPr>
-          <w:p>
-            <w:pPr>
-              <w:spacing w:after="0" w:line="240" w:lineRule="auto"/>
-              <w:jc w:val="center"/>
-              <w:rPr>
-                <w:rFonts w:eastAsia="Times New Roman" w:cs="Calibri"/>
-                <w:color w:val="000000"/>
-                <w:lang w:val="pt-BR" w:eastAsia="pt-BR"/>
-              </w:rPr>
-            </w:pPr>
-            <w:r>
-              <w:rPr>
-                <w:rFonts w:eastAsia="Times New Roman" w:cs="Calibri"/>
-                <w:color w:val="000000"/>
-                <w:lang w:val="pt-BR" w:eastAsia="pt-BR"/>
-              </w:rPr>
-              <w:t>0.9674</w:t>
+            <w:hideMark/>
+          </w:tcPr>
+          <w:p>
+            <w:pPr>
+              <w:spacing w:after="0" w:line="240" w:lineRule="auto"/>
+              <w:jc w:val="center"/>
+              <w:rPr>
+                <w:rFonts w:eastAsia="Times New Roman" w:cs="Calibri"/>
+                <w:color w:val="000000"/>
+                <w:lang w:val="pt-BR" w:eastAsia="pt-BR"/>
+              </w:rPr>
+            </w:pPr>
+            <w:r>
+              <w:t>0.9745</w:t>
             </w:r>
           </w:p>
         </w:tc>
@@ -2121,7 +2029,7 @@
               </w:rPr>
             </w:pPr>
             <w:r>
-              <w:t>0.9675</w:t>
+              <w:t>0.9741</w:t>
             </w:r>
           </w:p>
         </w:tc>
@@ -2174,25 +2082,19 @@
             </w:tcBorders>
             <w:shd w:val="clear" w:color="auto" w:fill="auto"/>
             <w:noWrap/>
-            <w:vAlign w:val="center"/>
-            <w:hideMark/>
-          </w:tcPr>
-          <w:p>
-            <w:pPr>
-              <w:spacing w:after="0" w:line="240" w:lineRule="auto"/>
-              <w:jc w:val="center"/>
-              <w:rPr>
-                <w:rFonts w:eastAsia="Times New Roman" w:cs="Calibri"/>
-                <w:color w:val="000000"/>
-                <w:lang w:val="pt-BR" w:eastAsia="pt-BR"/>
-              </w:rPr>
-            </w:pPr>
-            <w:r>
-              <w:rPr>
-                <w:rFonts w:eastAsia="Times New Roman" w:cs="Calibri"/>
-                <w:color w:val="000000"/>
-                <w:lang w:val="pt-BR" w:eastAsia="pt-BR"/>
-              </w:rPr>
+            <w:hideMark/>
+          </w:tcPr>
+          <w:p>
+            <w:pPr>
+              <w:spacing w:after="0" w:line="240" w:lineRule="auto"/>
+              <w:jc w:val="center"/>
+              <w:rPr>
+                <w:rFonts w:eastAsia="Times New Roman" w:cs="Calibri"/>
+                <w:color w:val="000000"/>
+                <w:lang w:val="pt-BR" w:eastAsia="pt-BR"/>
+              </w:rPr>
+            </w:pPr>
+            <w:r>
               <w:t>0.9645</w:t>
             </w:r>
           </w:p>
@@ -2208,26 +2110,20 @@
             </w:tcBorders>
             <w:shd w:val="clear" w:color="auto" w:fill="auto"/>
             <w:noWrap/>
-            <w:vAlign w:val="center"/>
-            <w:hideMark/>
-          </w:tcPr>
-          <w:p>
-            <w:pPr>
-              <w:spacing w:after="0" w:line="240" w:lineRule="auto"/>
-              <w:jc w:val="center"/>
-              <w:rPr>
-                <w:rFonts w:eastAsia="Times New Roman" w:cs="Calibri"/>
-                <w:color w:val="000000"/>
-                <w:lang w:val="pt-BR" w:eastAsia="pt-BR"/>
-              </w:rPr>
-            </w:pPr>
-            <w:r>
-              <w:rPr>
-                <w:rFonts w:eastAsia="Times New Roman" w:cs="Calibri"/>
-                <w:color w:val="000000"/>
-                <w:lang w:val="pt-BR" w:eastAsia="pt-BR"/>
-              </w:rPr>
-              <w:t>0.9603</w:t>
+            <w:hideMark/>
+          </w:tcPr>
+          <w:p>
+            <w:pPr>
+              <w:spacing w:after="0" w:line="240" w:lineRule="auto"/>
+              <w:jc w:val="center"/>
+              <w:rPr>
+                <w:rFonts w:eastAsia="Times New Roman" w:cs="Calibri"/>
+                <w:color w:val="000000"/>
+                <w:lang w:val="pt-BR" w:eastAsia="pt-BR"/>
+              </w:rPr>
+            </w:pPr>
+            <w:r>
+              <w:t>0.9674</w:t>
             </w:r>
           </w:p>
         </w:tc>
@@ -2255,7 +2151,7 @@
               </w:rPr>
             </w:pPr>
             <w:r>
-              <w:t>0.9621</w:t>
+              <w:t>0.9670</w:t>
             </w:r>
           </w:p>
         </w:tc>
@@ -2313,25 +2209,19 @@
             </w:tcBorders>
             <w:shd w:val="clear" w:color="auto" w:fill="auto"/>
             <w:noWrap/>
-            <w:vAlign w:val="center"/>
-            <w:hideMark/>
-          </w:tcPr>
-          <w:p>
-            <w:pPr>
-              <w:spacing w:after="0" w:line="240" w:lineRule="auto"/>
-              <w:jc w:val="center"/>
-              <w:rPr>
-                <w:rFonts w:eastAsia="Times New Roman" w:cs="Calibri"/>
-                <w:color w:val="000000"/>
-                <w:lang w:val="pt-BR" w:eastAsia="pt-BR"/>
-              </w:rPr>
-            </w:pPr>
-            <w:r>
-              <w:rPr>
-                <w:rFonts w:eastAsia="Times New Roman" w:cs="Calibri"/>
-                <w:color w:val="000000"/>
-                <w:lang w:val="pt-BR" w:eastAsia="pt-BR"/>
-              </w:rPr>
+            <w:hideMark/>
+          </w:tcPr>
+          <w:p>
+            <w:pPr>
+              <w:spacing w:after="0" w:line="240" w:lineRule="auto"/>
+              <w:jc w:val="center"/>
+              <w:rPr>
+                <w:rFonts w:eastAsia="Times New Roman" w:cs="Calibri"/>
+                <w:color w:val="000000"/>
+                <w:lang w:val="pt-BR" w:eastAsia="pt-BR"/>
+              </w:rPr>
+            </w:pPr>
+            <w:r>
               <w:t>0.9700</w:t>
             </w:r>
           </w:p>
@@ -2347,26 +2237,20 @@
             </w:tcBorders>
             <w:shd w:val="clear" w:color="auto" w:fill="auto"/>
             <w:noWrap/>
-            <w:vAlign w:val="center"/>
-            <w:hideMark/>
-          </w:tcPr>
-          <w:p>
-            <w:pPr>
-              <w:spacing w:after="0" w:line="240" w:lineRule="auto"/>
-              <w:jc w:val="center"/>
-              <w:rPr>
-                <w:rFonts w:eastAsia="Times New Roman" w:cs="Calibri"/>
-                <w:color w:val="000000"/>
-                <w:lang w:val="pt-BR" w:eastAsia="pt-BR"/>
-              </w:rPr>
-            </w:pPr>
-            <w:r>
-              <w:rPr>
-                <w:rFonts w:eastAsia="Times New Roman" w:cs="Calibri"/>
-                <w:color w:val="000000"/>
-                <w:lang w:val="pt-BR" w:eastAsia="pt-BR"/>
-              </w:rPr>
-              <w:t>0.9657</w:t>
+            <w:hideMark/>
+          </w:tcPr>
+          <w:p>
+            <w:pPr>
+              <w:spacing w:after="0" w:line="240" w:lineRule="auto"/>
+              <w:jc w:val="center"/>
+              <w:rPr>
+                <w:rFonts w:eastAsia="Times New Roman" w:cs="Calibri"/>
+                <w:color w:val="000000"/>
+                <w:lang w:val="pt-BR" w:eastAsia="pt-BR"/>
+              </w:rPr>
+            </w:pPr>
+            <w:r>
+              <w:t>0.9728</w:t>
             </w:r>
           </w:p>
         </w:tc>
@@ -2394,7 +2278,7 @@
               </w:rPr>
             </w:pPr>
             <w:r>
-              <w:t>0.9697</w:t>
+              <w:t>0.9725</w:t>
             </w:r>
           </w:p>
         </w:tc>
@@ -2447,25 +2331,19 @@
             </w:tcBorders>
             <w:shd w:val="clear" w:color="auto" w:fill="auto"/>
             <w:noWrap/>
-            <w:vAlign w:val="center"/>
-            <w:hideMark/>
-          </w:tcPr>
-          <w:p>
-            <w:pPr>
-              <w:spacing w:after="0" w:line="240" w:lineRule="auto"/>
-              <w:jc w:val="center"/>
-              <w:rPr>
-                <w:rFonts w:eastAsia="Times New Roman" w:cs="Calibri"/>
-                <w:color w:val="000000"/>
-                <w:lang w:val="pt-BR" w:eastAsia="pt-BR"/>
-              </w:rPr>
-            </w:pPr>
-            <w:r>
-              <w:rPr>
-                <w:rFonts w:eastAsia="Times New Roman" w:cs="Calibri"/>
-                <w:color w:val="000000"/>
-                <w:lang w:val="pt-BR" w:eastAsia="pt-BR"/>
-              </w:rPr>
+            <w:hideMark/>
+          </w:tcPr>
+          <w:p>
+            <w:pPr>
+              <w:spacing w:after="0" w:line="240" w:lineRule="auto"/>
+              <w:jc w:val="center"/>
+              <w:rPr>
+                <w:rFonts w:eastAsia="Times New Roman" w:cs="Calibri"/>
+                <w:color w:val="000000"/>
+                <w:lang w:val="pt-BR" w:eastAsia="pt-BR"/>
+              </w:rPr>
+            </w:pPr>
+            <w:r>
               <w:t>1.0020</w:t>
             </w:r>
           </w:p>
@@ -2481,26 +2359,20 @@
             </w:tcBorders>
             <w:shd w:val="clear" w:color="auto" w:fill="auto"/>
             <w:noWrap/>
-            <w:vAlign w:val="center"/>
-            <w:hideMark/>
-          </w:tcPr>
-          <w:p>
-            <w:pPr>
-              <w:spacing w:after="0" w:line="240" w:lineRule="auto"/>
-              <w:jc w:val="center"/>
-              <w:rPr>
-                <w:rFonts w:eastAsia="Times New Roman" w:cs="Calibri"/>
-                <w:color w:val="000000"/>
-                <w:lang w:val="pt-BR" w:eastAsia="pt-BR"/>
-              </w:rPr>
-            </w:pPr>
-            <w:r>
-              <w:rPr>
-                <w:rFonts w:eastAsia="Times New Roman" w:cs="Calibri"/>
-                <w:color w:val="000000"/>
-                <w:lang w:val="pt-BR" w:eastAsia="pt-BR"/>
-              </w:rPr>
-              <w:t>1.0004</w:t>
+            <w:hideMark/>
+          </w:tcPr>
+          <w:p>
+            <w:pPr>
+              <w:spacing w:after="0" w:line="240" w:lineRule="auto"/>
+              <w:jc w:val="center"/>
+              <w:rPr>
+                <w:rFonts w:eastAsia="Times New Roman" w:cs="Calibri"/>
+                <w:color w:val="000000"/>
+                <w:lang w:val="pt-BR" w:eastAsia="pt-BR"/>
+              </w:rPr>
+            </w:pPr>
+            <w:r>
+              <w:t>1.0060</w:t>
             </w:r>
           </w:p>
         </w:tc>
@@ -2528,7 +2400,7 @@
               </w:rPr>
             </w:pPr>
             <w:r>
-              <w:t>1.0036</w:t>
+              <w:t>1.0059</w:t>
             </w:r>
           </w:p>
         </w:tc>
@@ -2586,25 +2458,19 @@
             </w:tcBorders>
             <w:shd w:val="clear" w:color="auto" w:fill="auto"/>
             <w:noWrap/>
-            <w:vAlign w:val="center"/>
-            <w:hideMark/>
-          </w:tcPr>
-          <w:p>
-            <w:pPr>
-              <w:spacing w:after="0" w:line="240" w:lineRule="auto"/>
-              <w:jc w:val="center"/>
-              <w:rPr>
-                <w:rFonts w:eastAsia="Times New Roman" w:cs="Calibri"/>
-                <w:color w:val="000000"/>
-                <w:lang w:val="pt-BR" w:eastAsia="pt-BR"/>
-              </w:rPr>
-            </w:pPr>
-            <w:r>
-              <w:rPr>
-                <w:rFonts w:eastAsia="Times New Roman" w:cs="Calibri"/>
-                <w:color w:val="000000"/>
-                <w:lang w:val="pt-BR" w:eastAsia="pt-BR"/>
-              </w:rPr>
+            <w:hideMark/>
+          </w:tcPr>
+          <w:p>
+            <w:pPr>
+              <w:spacing w:after="0" w:line="240" w:lineRule="auto"/>
+              <w:jc w:val="center"/>
+              <w:rPr>
+                <w:rFonts w:eastAsia="Times New Roman" w:cs="Calibri"/>
+                <w:color w:val="000000"/>
+                <w:lang w:val="pt-BR" w:eastAsia="pt-BR"/>
+              </w:rPr>
+            </w:pPr>
+            <w:r>
               <w:t>0.9690</w:t>
             </w:r>
           </w:p>
@@ -2620,26 +2486,20 @@
             </w:tcBorders>
             <w:shd w:val="clear" w:color="auto" w:fill="auto"/>
             <w:noWrap/>
-            <w:vAlign w:val="center"/>
-            <w:hideMark/>
-          </w:tcPr>
-          <w:p>
-            <w:pPr>
-              <w:spacing w:after="0" w:line="240" w:lineRule="auto"/>
-              <w:jc w:val="center"/>
-              <w:rPr>
-                <w:rFonts w:eastAsia="Times New Roman" w:cs="Calibri"/>
-                <w:color w:val="000000"/>
-                <w:lang w:val="pt-BR" w:eastAsia="pt-BR"/>
-              </w:rPr>
-            </w:pPr>
-            <w:r>
-              <w:rPr>
-                <w:rFonts w:eastAsia="Times New Roman" w:cs="Calibri"/>
-                <w:color w:val="000000"/>
-                <w:lang w:val="pt-BR" w:eastAsia="pt-BR"/>
-              </w:rPr>
-              <w:t>0.9646</w:t>
+            <w:hideMark/>
+          </w:tcPr>
+          <w:p>
+            <w:pPr>
+              <w:spacing w:after="0" w:line="240" w:lineRule="auto"/>
+              <w:jc w:val="center"/>
+              <w:rPr>
+                <w:rFonts w:eastAsia="Times New Roman" w:cs="Calibri"/>
+                <w:color w:val="000000"/>
+                <w:lang w:val="pt-BR" w:eastAsia="pt-BR"/>
+              </w:rPr>
+            </w:pPr>
+            <w:r>
+              <w:t>0.9717</w:t>
             </w:r>
           </w:p>
         </w:tc>
@@ -2667,7 +2527,7 @@
               </w:rPr>
             </w:pPr>
             <w:r>
-              <w:t>0.9664</w:t>
+              <w:t>0.9713</w:t>
             </w:r>
           </w:p>
         </w:tc>
@@ -2720,25 +2580,19 @@
             </w:tcBorders>
             <w:shd w:val="clear" w:color="auto" w:fill="auto"/>
             <w:noWrap/>
-            <w:vAlign w:val="center"/>
-            <w:hideMark/>
-          </w:tcPr>
-          <w:p>
-            <w:pPr>
-              <w:spacing w:after="0" w:line="240" w:lineRule="auto"/>
-              <w:jc w:val="center"/>
-              <w:rPr>
-                <w:rFonts w:eastAsia="Times New Roman" w:cs="Calibri"/>
-                <w:color w:val="000000"/>
-                <w:lang w:val="pt-BR" w:eastAsia="pt-BR"/>
-              </w:rPr>
-            </w:pPr>
-            <w:r>
-              <w:rPr>
-                <w:rFonts w:eastAsia="Times New Roman" w:cs="Calibri"/>
-                <w:color w:val="000000"/>
-                <w:lang w:val="pt-BR" w:eastAsia="pt-BR"/>
-              </w:rPr>
+            <w:hideMark/>
+          </w:tcPr>
+          <w:p>
+            <w:pPr>
+              <w:spacing w:after="0" w:line="240" w:lineRule="auto"/>
+              <w:jc w:val="center"/>
+              <w:rPr>
+                <w:rFonts w:eastAsia="Times New Roman" w:cs="Calibri"/>
+                <w:color w:val="000000"/>
+                <w:lang w:val="pt-BR" w:eastAsia="pt-BR"/>
+              </w:rPr>
+            </w:pPr>
+            <w:r>
               <w:t>0.9970</w:t>
             </w:r>
           </w:p>
@@ -2754,26 +2608,20 @@
             </w:tcBorders>
             <w:shd w:val="clear" w:color="auto" w:fill="auto"/>
             <w:noWrap/>
-            <w:vAlign w:val="center"/>
-            <w:hideMark/>
-          </w:tcPr>
-          <w:p>
-            <w:pPr>
-              <w:spacing w:after="0" w:line="240" w:lineRule="auto"/>
-              <w:jc w:val="center"/>
-              <w:rPr>
-                <w:rFonts w:eastAsia="Times New Roman" w:cs="Calibri"/>
-                <w:color w:val="000000"/>
-                <w:lang w:val="pt-BR" w:eastAsia="pt-BR"/>
-              </w:rPr>
-            </w:pPr>
-            <w:r>
-              <w:rPr>
-                <w:rFonts w:eastAsia="Times New Roman" w:cs="Calibri"/>
-                <w:color w:val="000000"/>
-                <w:lang w:val="pt-BR" w:eastAsia="pt-BR"/>
-              </w:rPr>
-              <w:t>0.9956</w:t>
+            <w:hideMark/>
+          </w:tcPr>
+          <w:p>
+            <w:pPr>
+              <w:spacing w:after="0" w:line="240" w:lineRule="auto"/>
+              <w:jc w:val="center"/>
+              <w:rPr>
+                <w:rFonts w:eastAsia="Times New Roman" w:cs="Calibri"/>
+                <w:color w:val="000000"/>
+                <w:lang w:val="pt-BR" w:eastAsia="pt-BR"/>
+              </w:rPr>
+            </w:pPr>
+            <w:r>
+              <w:t>1.0012</w:t>
             </w:r>
           </w:p>
         </w:tc>
@@ -2801,7 +2649,7 @@
               </w:rPr>
             </w:pPr>
             <w:r>
-              <w:t>0.9986</w:t>
+              <w:t>1.0011</w:t>
             </w:r>
           </w:p>
         </w:tc>
@@ -2859,25 +2707,19 @@
             </w:tcBorders>
             <w:shd w:val="clear" w:color="auto" w:fill="auto"/>
             <w:noWrap/>
-            <w:vAlign w:val="center"/>
-            <w:hideMark/>
-          </w:tcPr>
-          <w:p>
-            <w:pPr>
-              <w:spacing w:after="0" w:line="240" w:lineRule="auto"/>
-              <w:jc w:val="center"/>
-              <w:rPr>
-                <w:rFonts w:eastAsia="Times New Roman" w:cs="Calibri"/>
-                <w:color w:val="000000"/>
-                <w:lang w:val="pt-BR" w:eastAsia="pt-BR"/>
-              </w:rPr>
-            </w:pPr>
-            <w:r>
-              <w:rPr>
-                <w:rFonts w:eastAsia="Times New Roman" w:cs="Calibri"/>
-                <w:color w:val="000000"/>
-                <w:lang w:val="pt-BR" w:eastAsia="pt-BR"/>
-              </w:rPr>
+            <w:hideMark/>
+          </w:tcPr>
+          <w:p>
+            <w:pPr>
+              <w:spacing w:after="0" w:line="240" w:lineRule="auto"/>
+              <w:jc w:val="center"/>
+              <w:rPr>
+                <w:rFonts w:eastAsia="Times New Roman" w:cs="Calibri"/>
+                <w:color w:val="000000"/>
+                <w:lang w:val="pt-BR" w:eastAsia="pt-BR"/>
+              </w:rPr>
+            </w:pPr>
+            <w:r>
               <w:t>0.9675</w:t>
             </w:r>
           </w:p>
@@ -2893,26 +2735,20 @@
             </w:tcBorders>
             <w:shd w:val="clear" w:color="auto" w:fill="auto"/>
             <w:noWrap/>
-            <w:vAlign w:val="center"/>
-            <w:hideMark/>
-          </w:tcPr>
-          <w:p>
-            <w:pPr>
-              <w:spacing w:after="0" w:line="240" w:lineRule="auto"/>
-              <w:jc w:val="center"/>
-              <w:rPr>
-                <w:rFonts w:eastAsia="Times New Roman" w:cs="Calibri"/>
-                <w:color w:val="000000"/>
-                <w:lang w:val="pt-BR" w:eastAsia="pt-BR"/>
-              </w:rPr>
-            </w:pPr>
-            <w:r>
-              <w:rPr>
-                <w:rFonts w:eastAsia="Times New Roman" w:cs="Calibri"/>
-                <w:color w:val="000000"/>
-                <w:lang w:val="pt-BR" w:eastAsia="pt-BR"/>
-              </w:rPr>
-              <w:t>0.9632</w:t>
+            <w:hideMark/>
+          </w:tcPr>
+          <w:p>
+            <w:pPr>
+              <w:spacing w:after="0" w:line="240" w:lineRule="auto"/>
+              <w:jc w:val="center"/>
+              <w:rPr>
+                <w:rFonts w:eastAsia="Times New Roman" w:cs="Calibri"/>
+                <w:color w:val="000000"/>
+                <w:lang w:val="pt-BR" w:eastAsia="pt-BR"/>
+              </w:rPr>
+            </w:pPr>
+            <w:r>
+              <w:t>0.9704</w:t>
             </w:r>
           </w:p>
         </w:tc>
@@ -2940,7 +2776,7 @@
               </w:rPr>
             </w:pPr>
             <w:r>
-              <w:t>0.9651</w:t>
+              <w:t>0.9700</w:t>
             </w:r>
           </w:p>
         </w:tc>
@@ -2993,25 +2829,19 @@
             </w:tcBorders>
             <w:shd w:val="clear" w:color="auto" w:fill="auto"/>
             <w:noWrap/>
-            <w:vAlign w:val="center"/>
-            <w:hideMark/>
-          </w:tcPr>
-          <w:p>
-            <w:pPr>
-              <w:spacing w:after="0" w:line="240" w:lineRule="auto"/>
-              <w:jc w:val="center"/>
-              <w:rPr>
-                <w:rFonts w:eastAsia="Times New Roman" w:cs="Calibri"/>
-                <w:color w:val="000000"/>
-                <w:lang w:val="pt-BR" w:eastAsia="pt-BR"/>
-              </w:rPr>
-            </w:pPr>
-            <w:r>
-              <w:rPr>
-                <w:rFonts w:eastAsia="Times New Roman" w:cs="Calibri"/>
-                <w:color w:val="000000"/>
-                <w:lang w:val="pt-BR" w:eastAsia="pt-BR"/>
-              </w:rPr>
+            <w:hideMark/>
+          </w:tcPr>
+          <w:p>
+            <w:pPr>
+              <w:spacing w:after="0" w:line="240" w:lineRule="auto"/>
+              <w:jc w:val="center"/>
+              <w:rPr>
+                <w:rFonts w:eastAsia="Times New Roman" w:cs="Calibri"/>
+                <w:color w:val="000000"/>
+                <w:lang w:val="pt-BR" w:eastAsia="pt-BR"/>
+              </w:rPr>
+            </w:pPr>
+            <w:r>
               <w:t>0.9940</w:t>
             </w:r>
           </w:p>
@@ -3027,26 +2857,20 @@
             </w:tcBorders>
             <w:shd w:val="clear" w:color="auto" w:fill="auto"/>
             <w:noWrap/>
-            <w:vAlign w:val="center"/>
-            <w:hideMark/>
-          </w:tcPr>
-          <w:p>
-            <w:pPr>
-              <w:spacing w:after="0" w:line="240" w:lineRule="auto"/>
-              <w:jc w:val="center"/>
-              <w:rPr>
-                <w:rFonts w:eastAsia="Times New Roman" w:cs="Calibri"/>
-                <w:color w:val="000000"/>
-                <w:lang w:val="pt-BR" w:eastAsia="pt-BR"/>
-              </w:rPr>
-            </w:pPr>
-            <w:r>
-              <w:rPr>
-                <w:rFonts w:eastAsia="Times New Roman" w:cs="Calibri"/>
-                <w:color w:val="000000"/>
-                <w:lang w:val="pt-BR" w:eastAsia="pt-BR"/>
-              </w:rPr>
-              <w:t>0.9929</w:t>
+            <w:hideMark/>
+          </w:tcPr>
+          <w:p>
+            <w:pPr>
+              <w:spacing w:after="0" w:line="240" w:lineRule="auto"/>
+              <w:jc w:val="center"/>
+              <w:rPr>
+                <w:rFonts w:eastAsia="Times New Roman" w:cs="Calibri"/>
+                <w:color w:val="000000"/>
+                <w:lang w:val="pt-BR" w:eastAsia="pt-BR"/>
+              </w:rPr>
+            </w:pPr>
+            <w:r>
+              <w:t>0.9984</w:t>
             </w:r>
           </w:p>
         </w:tc>
@@ -3074,7 +2898,7 @@
               </w:rPr>
             </w:pPr>
             <w:r>
-              <w:t>0.9958</w:t>
+              <w:t>0.9983</w:t>
             </w:r>
           </w:p>
         </w:tc>
@@ -3132,25 +2956,19 @@
             </w:tcBorders>
             <w:shd w:val="clear" w:color="auto" w:fill="auto"/>
             <w:noWrap/>
-            <w:vAlign w:val="center"/>
-            <w:hideMark/>
-          </w:tcPr>
-          <w:p>
-            <w:pPr>
-              <w:spacing w:after="0" w:line="240" w:lineRule="auto"/>
-              <w:jc w:val="center"/>
-              <w:rPr>
-                <w:rFonts w:eastAsia="Times New Roman" w:cs="Calibri"/>
-                <w:color w:val="000000"/>
-                <w:lang w:val="pt-BR" w:eastAsia="pt-BR"/>
-              </w:rPr>
-            </w:pPr>
-            <w:r>
-              <w:rPr>
-                <w:rFonts w:eastAsia="Times New Roman" w:cs="Calibri"/>
-                <w:color w:val="000000"/>
-                <w:lang w:val="pt-BR" w:eastAsia="pt-BR"/>
-              </w:rPr>
+            <w:hideMark/>
+          </w:tcPr>
+          <w:p>
+            <w:pPr>
+              <w:spacing w:after="0" w:line="240" w:lineRule="auto"/>
+              <w:jc w:val="center"/>
+              <w:rPr>
+                <w:rFonts w:eastAsia="Times New Roman" w:cs="Calibri"/>
+                <w:color w:val="000000"/>
+                <w:lang w:val="pt-BR" w:eastAsia="pt-BR"/>
+              </w:rPr>
+            </w:pPr>
+            <w:r>
               <w:t>0.9665</w:t>
             </w:r>
           </w:p>
@@ -3166,26 +2984,20 @@
             </w:tcBorders>
             <w:shd w:val="clear" w:color="auto" w:fill="auto"/>
             <w:noWrap/>
-            <w:vAlign w:val="center"/>
-            <w:hideMark/>
-          </w:tcPr>
-          <w:p>
-            <w:pPr>
-              <w:spacing w:after="0" w:line="240" w:lineRule="auto"/>
-              <w:jc w:val="center"/>
-              <w:rPr>
-                <w:rFonts w:eastAsia="Times New Roman" w:cs="Calibri"/>
-                <w:color w:val="000000"/>
-                <w:lang w:val="pt-BR" w:eastAsia="pt-BR"/>
-              </w:rPr>
-            </w:pPr>
-            <w:r>
-              <w:rPr>
-                <w:rFonts w:eastAsia="Times New Roman" w:cs="Calibri"/>
-                <w:color w:val="000000"/>
-                <w:lang w:val="pt-BR" w:eastAsia="pt-BR"/>
-              </w:rPr>
-              <w:t>0.9622</w:t>
+            <w:hideMark/>
+          </w:tcPr>
+          <w:p>
+            <w:pPr>
+              <w:spacing w:after="0" w:line="240" w:lineRule="auto"/>
+              <w:jc w:val="center"/>
+              <w:rPr>
+                <w:rFonts w:eastAsia="Times New Roman" w:cs="Calibri"/>
+                <w:color w:val="000000"/>
+                <w:lang w:val="pt-BR" w:eastAsia="pt-BR"/>
+              </w:rPr>
+            </w:pPr>
+            <w:r>
+              <w:t>0.9693</w:t>
             </w:r>
           </w:p>
         </w:tc>
@@ -3213,7 +3025,7 @@
               </w:rPr>
             </w:pPr>
             <w:r>
-              <w:t>0.9640</w:t>
+              <w:t>0.9689</w:t>
             </w:r>
           </w:p>
         </w:tc>
@@ -3597,42 +3409,20 @@
             </w:tcBorders>
             <w:shd w:val="clear" w:color="auto" w:fill="auto"/>
             <w:noWrap/>
-            <w:vAlign w:val="center"/>
-            <w:hideMark/>
-          </w:tcPr>
-          <w:p>
-            <w:pPr>
-              <w:spacing w:after="0" w:line="240" w:lineRule="auto"/>
-              <w:jc w:val="center"/>
-              <w:rPr>
-                <w:rFonts w:eastAsia="Times New Roman" w:cs="Calibri"/>
-                <w:color w:val="000000"/>
-                <w:lang w:val="pt-BR" w:eastAsia="pt-BR"/>
-              </w:rPr>
-            </w:pPr>
-            <w:r>
-              <w:rPr>
-                <w:rFonts w:eastAsia="Times New Roman" w:cs="Calibri"/>
-                <w:color w:val="000000"/>
-                <w:lang w:val="pt-BR" w:eastAsia="pt-BR"/>
-              </w:rPr>
-              <w:t>-0.0</w:t>
-            </w:r>
-            <w:r>
-              <w:rPr>
-                <w:rFonts w:eastAsia="Times New Roman" w:cs="Calibri"/>
-                <w:color w:val="000000"/>
-                <w:lang w:val="pt-BR" w:eastAsia="pt-BR"/>
-              </w:rPr>
-              <w:t>7</w:t>
-            </w:r>
-            <w:r>
-              <w:rPr>
-                <w:rFonts w:eastAsia="Times New Roman" w:cs="Calibri"/>
-                <w:color w:val="000000"/>
-                <w:lang w:val="pt-BR" w:eastAsia="pt-BR"/>
-              </w:rPr>
-              <w:t>%</w:t>
+            <w:hideMark/>
+          </w:tcPr>
+          <w:p>
+            <w:pPr>
+              <w:spacing w:after="0" w:line="240" w:lineRule="auto"/>
+              <w:jc w:val="center"/>
+              <w:rPr>
+                <w:rFonts w:eastAsia="Times New Roman" w:cs="Calibri"/>
+                <w:color w:val="000000"/>
+                <w:lang w:val="pt-BR" w:eastAsia="pt-BR"/>
+              </w:rPr>
+            </w:pPr>
+            <w:r>
+              <w:t>-0.05%</w:t>
             </w:r>
           </w:p>
         </w:tc>
@@ -3660,7 +3450,7 @@
               </w:rPr>
             </w:pPr>
             <w:r>
-              <w:t>-0.04%</w:t>
+              <w:t>-0.05%</w:t>
             </w:r>
           </w:p>
         </w:tc>
@@ -3713,26 +3503,20 @@
             </w:tcBorders>
             <w:shd w:val="clear" w:color="auto" w:fill="auto"/>
             <w:noWrap/>
-            <w:vAlign w:val="center"/>
-            <w:hideMark/>
-          </w:tcPr>
-          <w:p>
-            <w:pPr>
-              <w:spacing w:after="0" w:line="240" w:lineRule="auto"/>
-              <w:jc w:val="center"/>
-              <w:rPr>
-                <w:rFonts w:eastAsia="Times New Roman" w:cs="Calibri"/>
-                <w:color w:val="000000"/>
-                <w:lang w:val="pt-BR" w:eastAsia="pt-BR"/>
-              </w:rPr>
-            </w:pPr>
-            <w:r>
-              <w:rPr>
-                <w:rFonts w:eastAsia="Times New Roman" w:cs="Calibri"/>
-                <w:color w:val="000000"/>
-                <w:lang w:val="pt-BR" w:eastAsia="pt-BR"/>
-              </w:rPr>
-              <w:t>0.42%</w:t>
+            <w:hideMark/>
+          </w:tcPr>
+          <w:p>
+            <w:pPr>
+              <w:spacing w:after="0" w:line="240" w:lineRule="auto"/>
+              <w:jc w:val="center"/>
+              <w:rPr>
+                <w:rFonts w:eastAsia="Times New Roman" w:cs="Calibri"/>
+                <w:color w:val="000000"/>
+                <w:lang w:val="pt-BR" w:eastAsia="pt-BR"/>
+              </w:rPr>
+            </w:pPr>
+            <w:r>
+              <w:t>-0.32%</w:t>
             </w:r>
           </w:p>
         </w:tc>
@@ -3760,7 +3544,7 @@
               </w:rPr>
             </w:pPr>
             <w:r>
-              <w:t>0.23%</w:t>
+              <w:t>-0.28%</w:t>
             </w:r>
           </w:p>
         </w:tc>
@@ -3819,26 +3603,20 @@
             </w:tcBorders>
             <w:shd w:val="clear" w:color="auto" w:fill="auto"/>
             <w:noWrap/>
-            <w:vAlign w:val="center"/>
-            <w:hideMark/>
-          </w:tcPr>
-          <w:p>
-            <w:pPr>
-              <w:spacing w:after="0" w:line="240" w:lineRule="auto"/>
-              <w:jc w:val="center"/>
-              <w:rPr>
-                <w:rFonts w:eastAsia="Times New Roman" w:cs="Calibri"/>
-                <w:color w:val="000000"/>
-                <w:lang w:val="pt-BR" w:eastAsia="pt-BR"/>
-              </w:rPr>
-            </w:pPr>
-            <w:r>
-              <w:rPr>
-                <w:rFonts w:eastAsia="Times New Roman" w:cs="Calibri"/>
-                <w:color w:val="000000"/>
-                <w:lang w:val="pt-BR" w:eastAsia="pt-BR"/>
-              </w:rPr>
-              <w:t>0.46%</w:t>
+            <w:hideMark/>
+          </w:tcPr>
+          <w:p>
+            <w:pPr>
+              <w:spacing w:after="0" w:line="240" w:lineRule="auto"/>
+              <w:jc w:val="center"/>
+              <w:rPr>
+                <w:rFonts w:eastAsia="Times New Roman" w:cs="Calibri"/>
+                <w:color w:val="000000"/>
+                <w:lang w:val="pt-BR" w:eastAsia="pt-BR"/>
+              </w:rPr>
+            </w:pPr>
+            <w:r>
+              <w:t>-0.27%</w:t>
             </w:r>
           </w:p>
         </w:tc>
@@ -3866,7 +3644,7 @@
               </w:rPr>
             </w:pPr>
             <w:r>
-              <w:t>0.32%</w:t>
+              <w:t>-0.26%</w:t>
             </w:r>
           </w:p>
         </w:tc>
@@ -3919,26 +3697,20 @@
             </w:tcBorders>
             <w:shd w:val="clear" w:color="auto" w:fill="auto"/>
             <w:noWrap/>
-            <w:vAlign w:val="center"/>
-            <w:hideMark/>
-          </w:tcPr>
-          <w:p>
-            <w:pPr>
-              <w:spacing w:after="0" w:line="240" w:lineRule="auto"/>
-              <w:jc w:val="center"/>
-              <w:rPr>
-                <w:rFonts w:eastAsia="Times New Roman" w:cs="Calibri"/>
-                <w:color w:val="000000"/>
-                <w:lang w:val="pt-BR" w:eastAsia="pt-BR"/>
-              </w:rPr>
-            </w:pPr>
-            <w:r>
-              <w:rPr>
-                <w:rFonts w:eastAsia="Times New Roman" w:cs="Calibri"/>
-                <w:color w:val="000000"/>
-                <w:lang w:val="pt-BR" w:eastAsia="pt-BR"/>
-              </w:rPr>
-              <w:t>0.41%</w:t>
+            <w:hideMark/>
+          </w:tcPr>
+          <w:p>
+            <w:pPr>
+              <w:spacing w:after="0" w:line="240" w:lineRule="auto"/>
+              <w:jc w:val="center"/>
+              <w:rPr>
+                <w:rFonts w:eastAsia="Times New Roman" w:cs="Calibri"/>
+                <w:color w:val="000000"/>
+                <w:lang w:val="pt-BR" w:eastAsia="pt-BR"/>
+              </w:rPr>
+            </w:pPr>
+            <w:r>
+              <w:t>-0.33%</w:t>
             </w:r>
           </w:p>
         </w:tc>
@@ -3966,7 +3738,7 @@
               </w:rPr>
             </w:pPr>
             <w:r>
-              <w:t>0.22%</w:t>
+              <w:t>-0.29%</w:t>
             </w:r>
           </w:p>
         </w:tc>
@@ -4025,26 +3797,20 @@
             </w:tcBorders>
             <w:shd w:val="clear" w:color="auto" w:fill="auto"/>
             <w:noWrap/>
-            <w:vAlign w:val="center"/>
-            <w:hideMark/>
-          </w:tcPr>
-          <w:p>
-            <w:pPr>
-              <w:spacing w:after="0" w:line="240" w:lineRule="auto"/>
-              <w:jc w:val="center"/>
-              <w:rPr>
-                <w:rFonts w:eastAsia="Times New Roman" w:cs="Calibri"/>
-                <w:color w:val="000000"/>
-                <w:lang w:val="pt-BR" w:eastAsia="pt-BR"/>
-              </w:rPr>
-            </w:pPr>
-            <w:r>
-              <w:rPr>
-                <w:rFonts w:eastAsia="Times New Roman" w:cs="Calibri"/>
-                <w:color w:val="000000"/>
-                <w:lang w:val="pt-BR" w:eastAsia="pt-BR"/>
-              </w:rPr>
-              <w:t>0.42%</w:t>
+            <w:hideMark/>
+          </w:tcPr>
+          <w:p>
+            <w:pPr>
+              <w:spacing w:after="0" w:line="240" w:lineRule="auto"/>
+              <w:jc w:val="center"/>
+              <w:rPr>
+                <w:rFonts w:eastAsia="Times New Roman" w:cs="Calibri"/>
+                <w:color w:val="000000"/>
+                <w:lang w:val="pt-BR" w:eastAsia="pt-BR"/>
+              </w:rPr>
+            </w:pPr>
+            <w:r>
+              <w:t>-0.32%</w:t>
             </w:r>
           </w:p>
         </w:tc>
@@ -4125,26 +3891,20 @@
             </w:tcBorders>
             <w:shd w:val="clear" w:color="auto" w:fill="auto"/>
             <w:noWrap/>
-            <w:vAlign w:val="center"/>
-            <w:hideMark/>
-          </w:tcPr>
-          <w:p>
-            <w:pPr>
-              <w:spacing w:after="0" w:line="240" w:lineRule="auto"/>
-              <w:jc w:val="center"/>
-              <w:rPr>
-                <w:rFonts w:eastAsia="Times New Roman" w:cs="Calibri"/>
-                <w:color w:val="000000"/>
-                <w:lang w:val="pt-BR" w:eastAsia="pt-BR"/>
-              </w:rPr>
-            </w:pPr>
-            <w:r>
-              <w:rPr>
-                <w:rFonts w:eastAsia="Times New Roman" w:cs="Calibri"/>
-                <w:color w:val="000000"/>
-                <w:lang w:val="pt-BR" w:eastAsia="pt-BR"/>
-              </w:rPr>
-              <w:t>0.42%</w:t>
+            <w:hideMark/>
+          </w:tcPr>
+          <w:p>
+            <w:pPr>
+              <w:spacing w:after="0" w:line="240" w:lineRule="auto"/>
+              <w:jc w:val="center"/>
+              <w:rPr>
+                <w:rFonts w:eastAsia="Times New Roman" w:cs="Calibri"/>
+                <w:color w:val="000000"/>
+                <w:lang w:val="pt-BR" w:eastAsia="pt-BR"/>
+              </w:rPr>
+            </w:pPr>
+            <w:r>
+              <w:t>-0.32%</w:t>
             </w:r>
           </w:p>
         </w:tc>
@@ -4172,7 +3932,7 @@
               </w:rPr>
             </w:pPr>
             <w:r>
-              <w:t>0.23%</w:t>
+              <w:t>-0.28%</w:t>
             </w:r>
           </w:p>
         </w:tc>
@@ -4231,26 +3991,20 @@
             </w:tcBorders>
             <w:shd w:val="clear" w:color="auto" w:fill="auto"/>
             <w:noWrap/>
-            <w:vAlign w:val="center"/>
-            <w:hideMark/>
-          </w:tcPr>
-          <w:p>
-            <w:pPr>
-              <w:spacing w:after="0" w:line="240" w:lineRule="auto"/>
-              <w:jc w:val="center"/>
-              <w:rPr>
-                <w:rFonts w:eastAsia="Times New Roman" w:cs="Calibri"/>
-                <w:color w:val="000000"/>
-                <w:lang w:val="pt-BR" w:eastAsia="pt-BR"/>
-              </w:rPr>
-            </w:pPr>
-            <w:r>
-              <w:rPr>
-                <w:rFonts w:eastAsia="Times New Roman" w:cs="Calibri"/>
-                <w:color w:val="000000"/>
-                <w:lang w:val="pt-BR" w:eastAsia="pt-BR"/>
-              </w:rPr>
-              <w:t>0.43%</w:t>
+            <w:hideMark/>
+          </w:tcPr>
+          <w:p>
+            <w:pPr>
+              <w:spacing w:after="0" w:line="240" w:lineRule="auto"/>
+              <w:jc w:val="center"/>
+              <w:rPr>
+                <w:rFonts w:eastAsia="Times New Roman" w:cs="Calibri"/>
+                <w:color w:val="000000"/>
+                <w:lang w:val="pt-BR" w:eastAsia="pt-BR"/>
+              </w:rPr>
+            </w:pPr>
+            <w:r>
+              <w:t>-0.31%</w:t>
             </w:r>
           </w:p>
         </w:tc>
@@ -4278,7 +4032,7 @@
               </w:rPr>
             </w:pPr>
             <w:r>
-              <w:t>0.41%</w:t>
+              <w:t>-0.27%</w:t>
             </w:r>
           </w:p>
         </w:tc>
@@ -4331,26 +4085,20 @@
             </w:tcBorders>
             <w:shd w:val="clear" w:color="auto" w:fill="auto"/>
             <w:noWrap/>
-            <w:vAlign w:val="center"/>
-            <w:hideMark/>
-          </w:tcPr>
-          <w:p>
-            <w:pPr>
-              <w:spacing w:after="0" w:line="240" w:lineRule="auto"/>
-              <w:jc w:val="center"/>
-              <w:rPr>
-                <w:rFonts w:eastAsia="Times New Roman" w:cs="Calibri"/>
-                <w:color w:val="000000"/>
-                <w:lang w:val="pt-BR" w:eastAsia="pt-BR"/>
-              </w:rPr>
-            </w:pPr>
-            <w:r>
-              <w:rPr>
-                <w:rFonts w:eastAsia="Times New Roman" w:cs="Calibri"/>
-                <w:color w:val="000000"/>
-                <w:lang w:val="pt-BR" w:eastAsia="pt-BR"/>
-              </w:rPr>
-              <w:t>0.44%</w:t>
+            <w:hideMark/>
+          </w:tcPr>
+          <w:p>
+            <w:pPr>
+              <w:spacing w:after="0" w:line="240" w:lineRule="auto"/>
+              <w:jc w:val="center"/>
+              <w:rPr>
+                <w:rFonts w:eastAsia="Times New Roman" w:cs="Calibri"/>
+                <w:color w:val="000000"/>
+                <w:lang w:val="pt-BR" w:eastAsia="pt-BR"/>
+              </w:rPr>
+            </w:pPr>
+            <w:r>
+              <w:t>-0.30%</w:t>
             </w:r>
           </w:p>
         </w:tc>
@@ -4378,7 +4126,7 @@
               </w:rPr>
             </w:pPr>
             <w:r>
-              <w:t>0.25%</w:t>
+              <w:t>-0.26%</w:t>
             </w:r>
           </w:p>
         </w:tc>
@@ -4437,26 +4185,20 @@
             </w:tcBorders>
             <w:shd w:val="clear" w:color="auto" w:fill="auto"/>
             <w:noWrap/>
-            <w:vAlign w:val="center"/>
-            <w:hideMark/>
-          </w:tcPr>
-          <w:p>
-            <w:pPr>
-              <w:spacing w:after="0" w:line="240" w:lineRule="auto"/>
-              <w:jc w:val="center"/>
-              <w:rPr>
-                <w:rFonts w:eastAsia="Times New Roman" w:cs="Calibri"/>
-                <w:color w:val="000000"/>
-                <w:lang w:val="pt-BR" w:eastAsia="pt-BR"/>
-              </w:rPr>
-            </w:pPr>
-            <w:r>
-              <w:rPr>
-                <w:rFonts w:eastAsia="Times New Roman" w:cs="Calibri"/>
-                <w:color w:val="000000"/>
-                <w:lang w:val="pt-BR" w:eastAsia="pt-BR"/>
-              </w:rPr>
-              <w:t>0.44%</w:t>
+            <w:hideMark/>
+          </w:tcPr>
+          <w:p>
+            <w:pPr>
+              <w:spacing w:after="0" w:line="240" w:lineRule="auto"/>
+              <w:jc w:val="center"/>
+              <w:rPr>
+                <w:rFonts w:eastAsia="Times New Roman" w:cs="Calibri"/>
+                <w:color w:val="000000"/>
+                <w:lang w:val="pt-BR" w:eastAsia="pt-BR"/>
+              </w:rPr>
+            </w:pPr>
+            <w:r>
+              <w:t>-0.29%</w:t>
             </w:r>
           </w:p>
         </w:tc>
@@ -4484,7 +4226,7 @@
               </w:rPr>
             </w:pPr>
             <w:r>
-              <w:t>0.03%</w:t>
+              <w:t>-0.26%</w:t>
             </w:r>
           </w:p>
         </w:tc>
@@ -4537,26 +4279,20 @@
             </w:tcBorders>
             <w:shd w:val="clear" w:color="auto" w:fill="auto"/>
             <w:noWrap/>
-            <w:vAlign w:val="center"/>
-            <w:hideMark/>
-          </w:tcPr>
-          <w:p>
-            <w:pPr>
-              <w:spacing w:after="0" w:line="240" w:lineRule="auto"/>
-              <w:jc w:val="center"/>
-              <w:rPr>
-                <w:rFonts w:eastAsia="Times New Roman" w:cs="Calibri"/>
-                <w:color w:val="000000"/>
-                <w:lang w:val="pt-BR" w:eastAsia="pt-BR"/>
-              </w:rPr>
-            </w:pPr>
-            <w:r>
-              <w:rPr>
-                <w:rFonts w:eastAsia="Times New Roman" w:cs="Calibri"/>
-                <w:color w:val="000000"/>
-                <w:lang w:val="pt-BR" w:eastAsia="pt-BR"/>
-              </w:rPr>
-              <w:t>0.16%</w:t>
+            <w:hideMark/>
+          </w:tcPr>
+          <w:p>
+            <w:pPr>
+              <w:spacing w:after="0" w:line="240" w:lineRule="auto"/>
+              <w:jc w:val="center"/>
+              <w:rPr>
+                <w:rFonts w:eastAsia="Times New Roman" w:cs="Calibri"/>
+                <w:color w:val="000000"/>
+                <w:lang w:val="pt-BR" w:eastAsia="pt-BR"/>
+              </w:rPr>
+            </w:pPr>
+            <w:r>
+              <w:t>-0.40%</w:t>
             </w:r>
           </w:p>
         </w:tc>
@@ -4584,7 +4320,7 @@
               </w:rPr>
             </w:pPr>
             <w:r>
-              <w:t>-0.16%</w:t>
+              <w:t>-0.39%</w:t>
             </w:r>
           </w:p>
         </w:tc>
@@ -4643,26 +4379,20 @@
             </w:tcBorders>
             <w:shd w:val="clear" w:color="auto" w:fill="auto"/>
             <w:noWrap/>
-            <w:vAlign w:val="center"/>
-            <w:hideMark/>
-          </w:tcPr>
-          <w:p>
-            <w:pPr>
-              <w:spacing w:after="0" w:line="240" w:lineRule="auto"/>
-              <w:jc w:val="center"/>
-              <w:rPr>
-                <w:rFonts w:eastAsia="Times New Roman" w:cs="Calibri"/>
-                <w:color w:val="000000"/>
-                <w:lang w:val="pt-BR" w:eastAsia="pt-BR"/>
-              </w:rPr>
-            </w:pPr>
-            <w:r>
-              <w:rPr>
-                <w:rFonts w:eastAsia="Times New Roman" w:cs="Calibri"/>
-                <w:color w:val="000000"/>
-                <w:lang w:val="pt-BR" w:eastAsia="pt-BR"/>
-              </w:rPr>
-              <w:t>0.46%</w:t>
+            <w:hideMark/>
+          </w:tcPr>
+          <w:p>
+            <w:pPr>
+              <w:spacing w:after="0" w:line="240" w:lineRule="auto"/>
+              <w:jc w:val="center"/>
+              <w:rPr>
+                <w:rFonts w:eastAsia="Times New Roman" w:cs="Calibri"/>
+                <w:color w:val="000000"/>
+                <w:lang w:val="pt-BR" w:eastAsia="pt-BR"/>
+              </w:rPr>
+            </w:pPr>
+            <w:r>
+              <w:t>-0.28%</w:t>
             </w:r>
           </w:p>
         </w:tc>
@@ -4690,7 +4420,7 @@
               </w:rPr>
             </w:pPr>
             <w:r>
-              <w:t>0.27%</w:t>
+              <w:t>-0.24%</w:t>
             </w:r>
           </w:p>
         </w:tc>
@@ -4743,26 +4473,20 @@
             </w:tcBorders>
             <w:shd w:val="clear" w:color="auto" w:fill="auto"/>
             <w:noWrap/>
-            <w:vAlign w:val="center"/>
-            <w:hideMark/>
-          </w:tcPr>
-          <w:p>
-            <w:pPr>
-              <w:spacing w:after="0" w:line="240" w:lineRule="auto"/>
-              <w:jc w:val="center"/>
-              <w:rPr>
-                <w:rFonts w:eastAsia="Times New Roman" w:cs="Calibri"/>
-                <w:color w:val="000000"/>
-                <w:lang w:val="pt-BR" w:eastAsia="pt-BR"/>
-              </w:rPr>
-            </w:pPr>
-            <w:r>
-              <w:rPr>
-                <w:rFonts w:eastAsia="Times New Roman" w:cs="Calibri"/>
-                <w:color w:val="000000"/>
-                <w:lang w:val="pt-BR" w:eastAsia="pt-BR"/>
-              </w:rPr>
-              <w:t>0.14%</w:t>
+            <w:hideMark/>
+          </w:tcPr>
+          <w:p>
+            <w:pPr>
+              <w:spacing w:after="0" w:line="240" w:lineRule="auto"/>
+              <w:jc w:val="center"/>
+              <w:rPr>
+                <w:rFonts w:eastAsia="Times New Roman" w:cs="Calibri"/>
+                <w:color w:val="000000"/>
+                <w:lang w:val="pt-BR" w:eastAsia="pt-BR"/>
+              </w:rPr>
+            </w:pPr>
+            <w:r>
+              <w:t>-0.42%</w:t>
             </w:r>
           </w:p>
         </w:tc>
@@ -4790,7 +4514,7 @@
               </w:rPr>
             </w:pPr>
             <w:r>
-              <w:t>-0.16%</w:t>
+              <w:t>-0.41%</w:t>
             </w:r>
           </w:p>
         </w:tc>
@@ -4849,26 +4573,20 @@
             </w:tcBorders>
             <w:shd w:val="clear" w:color="auto" w:fill="auto"/>
             <w:noWrap/>
-            <w:vAlign w:val="center"/>
-            <w:hideMark/>
-          </w:tcPr>
-          <w:p>
-            <w:pPr>
-              <w:spacing w:after="0" w:line="240" w:lineRule="auto"/>
-              <w:jc w:val="center"/>
-              <w:rPr>
-                <w:rFonts w:eastAsia="Times New Roman" w:cs="Calibri"/>
-                <w:color w:val="000000"/>
-                <w:lang w:val="pt-BR" w:eastAsia="pt-BR"/>
-              </w:rPr>
-            </w:pPr>
-            <w:r>
-              <w:rPr>
-                <w:rFonts w:eastAsia="Times New Roman" w:cs="Calibri"/>
-                <w:color w:val="000000"/>
-                <w:lang w:val="pt-BR" w:eastAsia="pt-BR"/>
-              </w:rPr>
-              <w:t>0.44%</w:t>
+            <w:hideMark/>
+          </w:tcPr>
+          <w:p>
+            <w:pPr>
+              <w:spacing w:after="0" w:line="240" w:lineRule="auto"/>
+              <w:jc w:val="center"/>
+              <w:rPr>
+                <w:rFonts w:eastAsia="Times New Roman" w:cs="Calibri"/>
+                <w:color w:val="000000"/>
+                <w:lang w:val="pt-BR" w:eastAsia="pt-BR"/>
+              </w:rPr>
+            </w:pPr>
+            <w:r>
+              <w:t>-0.29%</w:t>
             </w:r>
           </w:p>
         </w:tc>
@@ -4896,7 +4614,7 @@
               </w:rPr>
             </w:pPr>
             <w:r>
-              <w:t>0.25%</w:t>
+              <w:t>-0.26%</w:t>
             </w:r>
           </w:p>
         </w:tc>
@@ -4949,26 +4667,20 @@
             </w:tcBorders>
             <w:shd w:val="clear" w:color="auto" w:fill="auto"/>
             <w:noWrap/>
-            <w:vAlign w:val="center"/>
-            <w:hideMark/>
-          </w:tcPr>
-          <w:p>
-            <w:pPr>
-              <w:spacing w:after="0" w:line="240" w:lineRule="auto"/>
-              <w:jc w:val="center"/>
-              <w:rPr>
-                <w:rFonts w:eastAsia="Times New Roman" w:cs="Calibri"/>
-                <w:color w:val="000000"/>
-                <w:lang w:val="pt-BR" w:eastAsia="pt-BR"/>
-              </w:rPr>
-            </w:pPr>
-            <w:r>
-              <w:rPr>
-                <w:rFonts w:eastAsia="Times New Roman" w:cs="Calibri"/>
-                <w:color w:val="000000"/>
-                <w:lang w:val="pt-BR" w:eastAsia="pt-BR"/>
-              </w:rPr>
-              <w:t>0.11%</w:t>
+            <w:hideMark/>
+          </w:tcPr>
+          <w:p>
+            <w:pPr>
+              <w:spacing w:after="0" w:line="240" w:lineRule="auto"/>
+              <w:jc w:val="center"/>
+              <w:rPr>
+                <w:rFonts w:eastAsia="Times New Roman" w:cs="Calibri"/>
+                <w:color w:val="000000"/>
+                <w:lang w:val="pt-BR" w:eastAsia="pt-BR"/>
+              </w:rPr>
+            </w:pPr>
+            <w:r>
+              <w:t>-0.45%</w:t>
             </w:r>
           </w:p>
         </w:tc>
@@ -4996,7 +4708,7 @@
               </w:rPr>
             </w:pPr>
             <w:r>
-              <w:t>-0.18%</w:t>
+              <w:t>-0.43%</w:t>
             </w:r>
           </w:p>
         </w:tc>
@@ -5055,26 +4767,20 @@
             </w:tcBorders>
             <w:shd w:val="clear" w:color="auto" w:fill="auto"/>
             <w:noWrap/>
-            <w:vAlign w:val="center"/>
-            <w:hideMark/>
-          </w:tcPr>
-          <w:p>
-            <w:pPr>
-              <w:spacing w:after="0" w:line="240" w:lineRule="auto"/>
-              <w:jc w:val="center"/>
-              <w:rPr>
-                <w:rFonts w:eastAsia="Times New Roman" w:cs="Calibri"/>
-                <w:color w:val="000000"/>
-                <w:lang w:val="pt-BR" w:eastAsia="pt-BR"/>
-              </w:rPr>
-            </w:pPr>
-            <w:r>
-              <w:rPr>
-                <w:rFonts w:eastAsia="Times New Roman" w:cs="Calibri"/>
-                <w:color w:val="000000"/>
-                <w:lang w:val="pt-BR" w:eastAsia="pt-BR"/>
-              </w:rPr>
-              <w:t>0.44%</w:t>
+            <w:hideMark/>
+          </w:tcPr>
+          <w:p>
+            <w:pPr>
+              <w:spacing w:after="0" w:line="240" w:lineRule="auto"/>
+              <w:jc w:val="center"/>
+              <w:rPr>
+                <w:rFonts w:eastAsia="Times New Roman" w:cs="Calibri"/>
+                <w:color w:val="000000"/>
+                <w:lang w:val="pt-BR" w:eastAsia="pt-BR"/>
+              </w:rPr>
+            </w:pPr>
+            <w:r>
+              <w:t>-0.29%</w:t>
             </w:r>
           </w:p>
         </w:tc>
@@ -5102,7 +4808,7 @@
               </w:rPr>
             </w:pPr>
             <w:r>
-              <w:t>0.26%</w:t>
+              <w:t>-0.25%</w:t>
             </w:r>
           </w:p>
         </w:tc>
@@ -5599,26 +5305,20 @@
             <w:tcW w:w="1134" w:type="dxa"/>
             <w:shd w:val="clear" w:color="auto" w:fill="auto"/>
             <w:noWrap/>
-            <w:vAlign w:val="center"/>
-            <w:hideMark/>
-          </w:tcPr>
-          <w:p>
-            <w:pPr>
-              <w:spacing w:after="0" w:line="240" w:lineRule="auto"/>
-              <w:jc w:val="center"/>
-              <w:rPr>
-                <w:rFonts w:eastAsia="Times New Roman" w:cs="Calibri"/>
-                <w:color w:val="000000"/>
-                <w:lang w:val="pt-BR" w:eastAsia="pt-BR"/>
-              </w:rPr>
-            </w:pPr>
-            <w:r>
-              <w:rPr>
-                <w:rFonts w:eastAsia="Times New Roman" w:cs="Calibri"/>
-                <w:color w:val="000000"/>
-                <w:lang w:val="pt-BR" w:eastAsia="pt-BR"/>
-              </w:rPr>
-              <w:t>45.5472</w:t>
+            <w:hideMark/>
+          </w:tcPr>
+          <w:p>
+            <w:pPr>
+              <w:spacing w:after="0" w:line="240" w:lineRule="auto"/>
+              <w:jc w:val="center"/>
+              <w:rPr>
+                <w:rFonts w:eastAsia="Times New Roman" w:cs="Calibri"/>
+                <w:color w:val="000000"/>
+                <w:lang w:val="pt-BR" w:eastAsia="pt-BR"/>
+              </w:rPr>
+            </w:pPr>
+            <w:r>
+              <w:t>46.1480</w:t>
             </w:r>
           </w:p>
         </w:tc>
@@ -5627,26 +5327,20 @@
             <w:tcW w:w="992" w:type="dxa"/>
             <w:shd w:val="clear" w:color="auto" w:fill="auto"/>
             <w:noWrap/>
-            <w:vAlign w:val="center"/>
-            <w:hideMark/>
-          </w:tcPr>
-          <w:p>
-            <w:pPr>
-              <w:spacing w:after="0" w:line="240" w:lineRule="auto"/>
-              <w:jc w:val="center"/>
-              <w:rPr>
-                <w:rFonts w:eastAsia="Times New Roman" w:cs="Calibri"/>
-                <w:color w:val="000000"/>
-                <w:lang w:val="pt-BR" w:eastAsia="pt-BR"/>
-              </w:rPr>
-            </w:pPr>
-            <w:r>
-              <w:rPr>
-                <w:rFonts w:eastAsia="Times New Roman" w:cs="Calibri"/>
-                <w:color w:val="000000"/>
-                <w:lang w:val="pt-BR" w:eastAsia="pt-BR"/>
-              </w:rPr>
-              <w:t>0.79%</w:t>
+            <w:hideMark/>
+          </w:tcPr>
+          <w:p>
+            <w:pPr>
+              <w:spacing w:after="0" w:line="240" w:lineRule="auto"/>
+              <w:jc w:val="center"/>
+              <w:rPr>
+                <w:rFonts w:eastAsia="Times New Roman" w:cs="Calibri"/>
+                <w:color w:val="000000"/>
+                <w:lang w:val="pt-BR" w:eastAsia="pt-BR"/>
+              </w:rPr>
+            </w:pPr>
+            <w:r>
+              <w:t>-0.52%</w:t>
             </w:r>
           </w:p>
         </w:tc>
@@ -5668,7 +5362,7 @@
               </w:rPr>
             </w:pPr>
             <w:r>
-              <w:t>46.5141</w:t>
+              <w:t>46.2200</w:t>
             </w:r>
           </w:p>
         </w:tc>
@@ -5690,7 +5384,7 @@
               </w:rPr>
             </w:pPr>
             <w:r>
-              <w:t>-1.32%</w:t>
+              <w:t>-0.68%</w:t>
             </w:r>
           </w:p>
         </w:tc>
@@ -5787,26 +5481,20 @@
             <w:tcW w:w="1134" w:type="dxa"/>
             <w:shd w:val="clear" w:color="auto" w:fill="auto"/>
             <w:noWrap/>
-            <w:vAlign w:val="center"/>
-            <w:hideMark/>
-          </w:tcPr>
-          <w:p>
-            <w:pPr>
-              <w:spacing w:after="0" w:line="240" w:lineRule="auto"/>
-              <w:jc w:val="center"/>
-              <w:rPr>
-                <w:rFonts w:eastAsia="Times New Roman" w:cs="Calibri"/>
-                <w:color w:val="000000"/>
-                <w:lang w:val="pt-BR" w:eastAsia="pt-BR"/>
-              </w:rPr>
-            </w:pPr>
-            <w:r>
-              <w:rPr>
-                <w:rFonts w:eastAsia="Times New Roman" w:cs="Calibri"/>
-                <w:color w:val="000000"/>
-                <w:lang w:val="pt-BR" w:eastAsia="pt-BR"/>
-              </w:rPr>
-              <w:t>16.8198</w:t>
+            <w:hideMark/>
+          </w:tcPr>
+          <w:p>
+            <w:pPr>
+              <w:spacing w:after="0" w:line="240" w:lineRule="auto"/>
+              <w:jc w:val="center"/>
+              <w:rPr>
+                <w:rFonts w:eastAsia="Times New Roman" w:cs="Calibri"/>
+                <w:color w:val="000000"/>
+                <w:lang w:val="pt-BR" w:eastAsia="pt-BR"/>
+              </w:rPr>
+            </w:pPr>
+            <w:r>
+              <w:t>16.0790</w:t>
             </w:r>
           </w:p>
         </w:tc>
@@ -5815,26 +5503,20 @@
             <w:tcW w:w="992" w:type="dxa"/>
             <w:shd w:val="clear" w:color="auto" w:fill="auto"/>
             <w:noWrap/>
-            <w:vAlign w:val="center"/>
-            <w:hideMark/>
-          </w:tcPr>
-          <w:p>
-            <w:pPr>
-              <w:spacing w:after="0" w:line="240" w:lineRule="auto"/>
-              <w:jc w:val="center"/>
-              <w:rPr>
-                <w:rFonts w:eastAsia="Times New Roman" w:cs="Calibri"/>
-                <w:color w:val="000000"/>
-                <w:lang w:val="pt-BR" w:eastAsia="pt-BR"/>
-              </w:rPr>
-            </w:pPr>
-            <w:r>
-              <w:rPr>
-                <w:rFonts w:eastAsia="Times New Roman" w:cs="Calibri"/>
-                <w:color w:val="000000"/>
-                <w:lang w:val="pt-BR" w:eastAsia="pt-BR"/>
-              </w:rPr>
-              <w:t>-1.88%</w:t>
+            <w:hideMark/>
+          </w:tcPr>
+          <w:p>
+            <w:pPr>
+              <w:spacing w:after="0" w:line="240" w:lineRule="auto"/>
+              <w:jc w:val="center"/>
+              <w:rPr>
+                <w:rFonts w:eastAsia="Times New Roman" w:cs="Calibri"/>
+                <w:color w:val="000000"/>
+                <w:lang w:val="pt-BR" w:eastAsia="pt-BR"/>
+              </w:rPr>
+            </w:pPr>
+            <w:r>
+              <w:t>2.61%</w:t>
             </w:r>
           </w:p>
         </w:tc>
@@ -5856,7 +5538,7 @@
               </w:rPr>
             </w:pPr>
             <w:r>
-              <w:t>15.7301</w:t>
+              <w:t>15.9428</w:t>
             </w:r>
           </w:p>
         </w:tc>
@@ -5878,7 +5560,7 @@
               </w:rPr>
             </w:pPr>
             <w:r>
-              <w:t>4.72%</w:t>
+              <w:t>3.43%</w:t>
             </w:r>
           </w:p>
         </w:tc>
@@ -5953,26 +5635,20 @@
             <w:tcW w:w="1134" w:type="dxa"/>
             <w:shd w:val="clear" w:color="auto" w:fill="auto"/>
             <w:noWrap/>
-            <w:vAlign w:val="center"/>
-            <w:hideMark/>
-          </w:tcPr>
-          <w:p>
-            <w:pPr>
-              <w:spacing w:after="0" w:line="240" w:lineRule="auto"/>
-              <w:jc w:val="center"/>
-              <w:rPr>
-                <w:rFonts w:eastAsia="Times New Roman" w:cs="Calibri"/>
-                <w:color w:val="000000"/>
-                <w:lang w:val="pt-BR" w:eastAsia="pt-BR"/>
-              </w:rPr>
-            </w:pPr>
-            <w:r>
-              <w:rPr>
-                <w:rFonts w:eastAsia="Times New Roman" w:cs="Calibri"/>
-                <w:color w:val="000000"/>
-                <w:lang w:val="pt-BR" w:eastAsia="pt-BR"/>
-              </w:rPr>
-              <w:t>48.5536</w:t>
+            <w:hideMark/>
+          </w:tcPr>
+          <w:p>
+            <w:pPr>
+              <w:spacing w:after="0" w:line="240" w:lineRule="auto"/>
+              <w:jc w:val="center"/>
+              <w:rPr>
+                <w:rFonts w:eastAsia="Times New Roman" w:cs="Calibri"/>
+                <w:color w:val="000000"/>
+                <w:lang w:val="pt-BR" w:eastAsia="pt-BR"/>
+              </w:rPr>
+            </w:pPr>
+            <w:r>
+              <w:t>48.8690</w:t>
             </w:r>
           </w:p>
         </w:tc>
@@ -5981,26 +5657,20 @@
             <w:tcW w:w="992" w:type="dxa"/>
             <w:shd w:val="clear" w:color="auto" w:fill="auto"/>
             <w:noWrap/>
-            <w:vAlign w:val="center"/>
-            <w:hideMark/>
-          </w:tcPr>
-          <w:p>
-            <w:pPr>
-              <w:spacing w:after="0" w:line="240" w:lineRule="auto"/>
-              <w:jc w:val="center"/>
-              <w:rPr>
-                <w:rFonts w:eastAsia="Times New Roman" w:cs="Calibri"/>
-                <w:color w:val="000000"/>
-                <w:lang w:val="pt-BR" w:eastAsia="pt-BR"/>
-              </w:rPr>
-            </w:pPr>
-            <w:r>
-              <w:rPr>
-                <w:rFonts w:eastAsia="Times New Roman" w:cs="Calibri"/>
-                <w:color w:val="000000"/>
-                <w:lang w:val="pt-BR" w:eastAsia="pt-BR"/>
-              </w:rPr>
-              <w:t>0.48%</w:t>
+            <w:hideMark/>
+          </w:tcPr>
+          <w:p>
+            <w:pPr>
+              <w:spacing w:after="0" w:line="240" w:lineRule="auto"/>
+              <w:jc w:val="center"/>
+              <w:rPr>
+                <w:rFonts w:eastAsia="Times New Roman" w:cs="Calibri"/>
+                <w:color w:val="000000"/>
+                <w:lang w:val="pt-BR" w:eastAsia="pt-BR"/>
+              </w:rPr>
+            </w:pPr>
+            <w:r>
+              <w:t>-0.17%</w:t>
             </w:r>
           </w:p>
         </w:tc>
@@ -6022,7 +5692,7 @@
               </w:rPr>
             </w:pPr>
             <w:r>
-              <w:t>49.1018</w:t>
+              <w:t>48.8923</w:t>
             </w:r>
           </w:p>
         </w:tc>
@@ -6044,7 +5714,7 @@
               </w:rPr>
             </w:pPr>
             <w:r>
-              <w:t>-0.65%</w:t>
+              <w:t>-0.22%</w:t>
             </w:r>
           </w:p>
         </w:tc>
@@ -6119,26 +5789,20 @@
             <w:tcW w:w="1134" w:type="dxa"/>
             <w:shd w:val="clear" w:color="auto" w:fill="auto"/>
             <w:noWrap/>
-            <w:vAlign w:val="center"/>
-            <w:hideMark/>
-          </w:tcPr>
-          <w:p>
-            <w:pPr>
-              <w:spacing w:after="0" w:line="240" w:lineRule="auto"/>
-              <w:jc w:val="center"/>
-              <w:rPr>
-                <w:rFonts w:eastAsia="Times New Roman" w:cs="Calibri"/>
-                <w:color w:val="000000"/>
-                <w:lang w:val="pt-BR" w:eastAsia="pt-BR"/>
-              </w:rPr>
-            </w:pPr>
-            <w:r>
-              <w:rPr>
-                <w:rFonts w:eastAsia="Times New Roman" w:cs="Calibri"/>
-                <w:color w:val="000000"/>
-                <w:lang w:val="pt-BR" w:eastAsia="pt-BR"/>
-              </w:rPr>
-              <w:t>0.9381</w:t>
+            <w:hideMark/>
+          </w:tcPr>
+          <w:p>
+            <w:pPr>
+              <w:spacing w:after="0" w:line="240" w:lineRule="auto"/>
+              <w:jc w:val="center"/>
+              <w:rPr>
+                <w:rFonts w:eastAsia="Times New Roman" w:cs="Calibri"/>
+                <w:color w:val="000000"/>
+                <w:lang w:val="pt-BR" w:eastAsia="pt-BR"/>
+              </w:rPr>
+            </w:pPr>
+            <w:r>
+              <w:t>0.9443</w:t>
             </w:r>
           </w:p>
         </w:tc>
@@ -6147,26 +5811,20 @@
             <w:tcW w:w="992" w:type="dxa"/>
             <w:shd w:val="clear" w:color="auto" w:fill="auto"/>
             <w:noWrap/>
-            <w:vAlign w:val="center"/>
-            <w:hideMark/>
-          </w:tcPr>
-          <w:p>
-            <w:pPr>
-              <w:spacing w:after="0" w:line="240" w:lineRule="auto"/>
-              <w:jc w:val="center"/>
-              <w:rPr>
-                <w:rFonts w:eastAsia="Times New Roman" w:cs="Calibri"/>
-                <w:color w:val="000000"/>
-                <w:lang w:val="pt-BR" w:eastAsia="pt-BR"/>
-              </w:rPr>
-            </w:pPr>
-            <w:r>
-              <w:rPr>
-                <w:rFonts w:eastAsia="Times New Roman" w:cs="Calibri"/>
-                <w:color w:val="000000"/>
-                <w:lang w:val="pt-BR" w:eastAsia="pt-BR"/>
-              </w:rPr>
-              <w:t>0.31%</w:t>
+            <w:hideMark/>
+          </w:tcPr>
+          <w:p>
+            <w:pPr>
+              <w:spacing w:after="0" w:line="240" w:lineRule="auto"/>
+              <w:jc w:val="center"/>
+              <w:rPr>
+                <w:rFonts w:eastAsia="Times New Roman" w:cs="Calibri"/>
+                <w:color w:val="000000"/>
+                <w:lang w:val="pt-BR" w:eastAsia="pt-BR"/>
+              </w:rPr>
+            </w:pPr>
+            <w:r>
+              <w:t>-0.35%</w:t>
             </w:r>
           </w:p>
         </w:tc>
@@ -6188,7 +5846,7 @@
               </w:rPr>
             </w:pPr>
             <w:r>
-              <w:t>0.9473</w:t>
+              <w:t>0.9453</w:t>
             </w:r>
           </w:p>
         </w:tc>
@@ -6210,7 +5868,7 @@
               </w:rPr>
             </w:pPr>
             <w:r>
-              <w:t>-0.67%</w:t>
+              <w:t>-0.46%</w:t>
             </w:r>
           </w:p>
         </w:tc>
@@ -22498,6 +22156,25 @@
 </file>
 
 <file path=customXml/item1.xml><?xml version="1.0" encoding="utf-8"?>
+<p:properties xmlns:p="http://schemas.microsoft.com/office/2006/metadata/properties" xmlns:xsi="http://www.w3.org/2001/XMLSchema-instance" xmlns:pc="http://schemas.microsoft.com/office/infopath/2007/PartnerControls">
+  <documentManagement/>
+</p:properties>
+</file>
+
+<file path=customXml/item2.xml><?xml version="1.0" encoding="utf-8"?>
+<b:Sources xmlns:b="http://schemas.openxmlformats.org/officeDocument/2006/bibliography" xmlns="http://schemas.openxmlformats.org/officeDocument/2006/bibliography" SelectedStyle="\APASixthEditionOfficeOnline.xsl" StyleName="APA" Version="6"/>
+</file>
+
+<file path=customXml/item3.xml><?xml version="1.0" encoding="utf-8"?>
+<?mso-contentType ?>
+<FormTemplates xmlns="http://schemas.microsoft.com/sharepoint/v3/contenttype/forms">
+  <Display>DocumentLibraryForm</Display>
+  <Edit>DocumentLibraryForm</Edit>
+  <New>DocumentLibraryForm</New>
+</FormTemplates>
+</file>
+
+<file path=customXml/item4.xml><?xml version="1.0" encoding="utf-8"?>
 <ct:contentTypeSchema xmlns:ct="http://schemas.microsoft.com/office/2006/metadata/contentType" xmlns:ma="http://schemas.microsoft.com/office/2006/metadata/properties/metaAttributes" ct:_="" ma:_="" ma:contentTypeName="Document" ma:contentTypeID="0x010100D8E5F8D71199BF4B92F5E9C1495046F9" ma:contentTypeVersion="12" ma:contentTypeDescription="Create a new document." ma:contentTypeScope="" ma:versionID="80825323a24c89e61cddc58c1f53256c">
   <xsd:schema xmlns:xsd="http://www.w3.org/2001/XMLSchema" xmlns:xs="http://www.w3.org/2001/XMLSchema" xmlns:p="http://schemas.microsoft.com/office/2006/metadata/properties" xmlns:ns2="40ce4673-74cc-45c9-81aa-9c2016c8ac30" xmlns:ns3="e744d1c7-7711-4dee-a3aa-648ee8750ab9" targetNamespace="http://schemas.microsoft.com/office/2006/metadata/properties" ma:root="true" ma:fieldsID="aec48f0230a69c983b3dab9a0cfafcd8" ns2:_="" ns3:_="">
     <xsd:import namespace="40ce4673-74cc-45c9-81aa-9c2016c8ac30"/>
@@ -22714,26 +22391,32 @@
 </ct:contentTypeSchema>
 </file>
 
-<file path=customXml/item2.xml><?xml version="1.0" encoding="utf-8"?>
-<?mso-contentType ?>
-<FormTemplates xmlns="http://schemas.microsoft.com/sharepoint/v3/contenttype/forms">
-  <Display>DocumentLibraryForm</Display>
-  <Edit>DocumentLibraryForm</Edit>
-  <New>DocumentLibraryForm</New>
-</FormTemplates>
+<file path=customXml/itemProps1.xml><?xml version="1.0" encoding="utf-8"?>
+<ds:datastoreItem xmlns:ds="http://schemas.openxmlformats.org/officeDocument/2006/customXml" ds:itemID="{93EE7F1D-014D-4AFB-A288-C1A14B647702}">
+  <ds:schemaRefs>
+    <ds:schemaRef ds:uri="http://schemas.microsoft.com/office/2006/metadata/properties"/>
+    <ds:schemaRef ds:uri="http://schemas.microsoft.com/office/infopath/2007/PartnerControls"/>
+  </ds:schemaRefs>
+</ds:datastoreItem>
 </file>
 
-<file path=customXml/item3.xml><?xml version="1.0" encoding="utf-8"?>
-<b:Sources xmlns:b="http://schemas.openxmlformats.org/officeDocument/2006/bibliography" xmlns="http://schemas.openxmlformats.org/officeDocument/2006/bibliography" SelectedStyle="\APASixthEditionOfficeOnline.xsl" StyleName="APA" Version="6"/>
+<file path=customXml/itemProps2.xml><?xml version="1.0" encoding="utf-8"?>
+<ds:datastoreItem xmlns:ds="http://schemas.openxmlformats.org/officeDocument/2006/customXml" ds:itemID="{383CEC30-3E77-4116-A23E-F4FBC9EBE113}">
+  <ds:schemaRefs>
+    <ds:schemaRef ds:uri="http://schemas.openxmlformats.org/officeDocument/2006/bibliography"/>
+  </ds:schemaRefs>
+</ds:datastoreItem>
 </file>
 
-<file path=customXml/item4.xml><?xml version="1.0" encoding="utf-8"?>
-<p:properties xmlns:p="http://schemas.microsoft.com/office/2006/metadata/properties" xmlns:xsi="http://www.w3.org/2001/XMLSchema-instance" xmlns:pc="http://schemas.microsoft.com/office/infopath/2007/PartnerControls">
-  <documentManagement/>
-</p:properties>
+<file path=customXml/itemProps3.xml><?xml version="1.0" encoding="utf-8"?>
+<ds:datastoreItem xmlns:ds="http://schemas.openxmlformats.org/officeDocument/2006/customXml" ds:itemID="{01DA87C2-6376-4FBC-A762-55560EE126B5}">
+  <ds:schemaRefs>
+    <ds:schemaRef ds:uri="http://schemas.microsoft.com/sharepoint/v3/contenttype/forms"/>
+  </ds:schemaRefs>
+</ds:datastoreItem>
 </file>
 
-<file path=customXml/itemProps1.xml><?xml version="1.0" encoding="utf-8"?>
+<file path=customXml/itemProps4.xml><?xml version="1.0" encoding="utf-8"?>
 <ds:datastoreItem xmlns:ds="http://schemas.openxmlformats.org/officeDocument/2006/customXml" ds:itemID="{49791B0B-5C9B-483D-8272-AD38BF727A2E}">
   <ds:schemaRefs>
     <ds:schemaRef ds:uri="http://schemas.microsoft.com/office/2006/metadata/contentType"/>
@@ -22750,29 +22433,4 @@
     <ds:schemaRef ds:uri="http://schemas.microsoft.com/internal/obd"/>
   </ds:schemaRefs>
 </ds:datastoreItem>
-</file>
-
-<file path=customXml/itemProps2.xml><?xml version="1.0" encoding="utf-8"?>
-<ds:datastoreItem xmlns:ds="http://schemas.openxmlformats.org/officeDocument/2006/customXml" ds:itemID="{01DA87C2-6376-4FBC-A762-55560EE126B5}">
-  <ds:schemaRefs>
-    <ds:schemaRef ds:uri="http://schemas.microsoft.com/sharepoint/v3/contenttype/forms"/>
-  </ds:schemaRefs>
-</ds:datastoreItem>
-</file>
-
-<file path=customXml/itemProps3.xml><?xml version="1.0" encoding="utf-8"?>
-<ds:datastoreItem xmlns:ds="http://schemas.openxmlformats.org/officeDocument/2006/customXml" ds:itemID="{383CEC30-3E77-4116-A23E-F4FBC9EBE113}">
-  <ds:schemaRefs>
-    <ds:schemaRef ds:uri="http://schemas.openxmlformats.org/officeDocument/2006/bibliography"/>
-  </ds:schemaRefs>
-</ds:datastoreItem>
-</file>
-
-<file path=customXml/itemProps4.xml><?xml version="1.0" encoding="utf-8"?>
-<ds:datastoreItem xmlns:ds="http://schemas.openxmlformats.org/officeDocument/2006/customXml" ds:itemID="{93EE7F1D-014D-4AFB-A288-C1A14B647702}">
-  <ds:schemaRefs>
-    <ds:schemaRef ds:uri="http://schemas.microsoft.com/office/2006/metadata/properties"/>
-    <ds:schemaRef ds:uri="http://schemas.microsoft.com/office/infopath/2007/PartnerControls"/>
-  </ds:schemaRefs>
-</ds:datastoreItem>
 </file>
</xml_diff>